<commit_message>
R Module 9 Question 2
</commit_message>
<xml_diff>
--- a/rubrics/docx/_RM9_Rubric.docx
+++ b/rubrics/docx/_RM9_Rubric.docx
@@ -2,6 +2,4186 @@
 <file path=word/document.xml><?xml version="1.0" encoding="utf-8"?>
 <w:document xmlns:w="http://schemas.openxmlformats.org/wordprocessingml/2006/main" xmlns:m="http://schemas.openxmlformats.org/officeDocument/2006/math" xmlns:r="http://schemas.openxmlformats.org/officeDocument/2006/relationships" xmlns:o="urn:schemas-microsoft-com:office:office" xmlns:v="urn:schemas-microsoft-com:vml" xmlns:w10="urn:schemas-microsoft-com:office:word" xmlns:a="http://schemas.openxmlformats.org/drawingml/2006/main" xmlns:pic="http://schemas.openxmlformats.org/drawingml/2006/picture" xmlns:wp="http://schemas.openxmlformats.org/drawingml/2006/wordprocessingDrawing">
   <w:body>
+    <w:p>
+      <w:pPr>
+        <w:pStyle w:val="SourceCode"/>
+      </w:pPr>
+      <w:r>
+        <w:rPr>
+          <w:rStyle w:val="FunctionTok"/>
+        </w:rPr>
+        <w:t xml:space="preserve">library</w:t>
+      </w:r>
+      <w:r>
+        <w:rPr>
+          <w:rStyle w:val="NormalTok"/>
+        </w:rPr>
+        <w:t xml:space="preserve">(sf)</w:t>
+      </w:r>
+      <w:r>
+        <w:br/>
+      </w:r>
+      <w:r>
+        <w:rPr>
+          <w:rStyle w:val="FunctionTok"/>
+        </w:rPr>
+        <w:t xml:space="preserve">library</w:t>
+      </w:r>
+      <w:r>
+        <w:rPr>
+          <w:rStyle w:val="NormalTok"/>
+        </w:rPr>
+        <w:t xml:space="preserve">(spdep)</w:t>
+      </w:r>
+      <w:r>
+        <w:br/>
+      </w:r>
+      <w:r>
+        <w:rPr>
+          <w:rStyle w:val="FunctionTok"/>
+        </w:rPr>
+        <w:t xml:space="preserve">library</w:t>
+      </w:r>
+      <w:r>
+        <w:rPr>
+          <w:rStyle w:val="NormalTok"/>
+        </w:rPr>
+        <w:t xml:space="preserve">(tidyverse)</w:t>
+      </w:r>
+      <w:r>
+        <w:br/>
+      </w:r>
+      <w:r>
+        <w:br/>
+      </w:r>
+      <w:r>
+        <w:br/>
+      </w:r>
+      <w:r>
+        <w:rPr>
+          <w:rStyle w:val="NormalTok"/>
+        </w:rPr>
+        <w:t xml:space="preserve">NC </w:t>
+      </w:r>
+      <w:r>
+        <w:rPr>
+          <w:rStyle w:val="OtherTok"/>
+        </w:rPr>
+        <w:t xml:space="preserve">&lt;-</w:t>
+      </w:r>
+      <w:r>
+        <w:rPr>
+          <w:rStyle w:val="NormalTok"/>
+        </w:rPr>
+        <w:t xml:space="preserve"> </w:t>
+      </w:r>
+      <w:r>
+        <w:rPr>
+          <w:rStyle w:val="FunctionTok"/>
+        </w:rPr>
+        <w:t xml:space="preserve">read_sf</w:t>
+      </w:r>
+      <w:r>
+        <w:rPr>
+          <w:rStyle w:val="NormalTok"/>
+        </w:rPr>
+        <w:t xml:space="preserve">(</w:t>
+      </w:r>
+      <w:r>
+        <w:rPr>
+          <w:rStyle w:val="StringTok"/>
+        </w:rPr>
+        <w:t xml:space="preserve">"data/NC_REGION.shp"</w:t>
+      </w:r>
+      <w:r>
+        <w:rPr>
+          <w:rStyle w:val="NormalTok"/>
+        </w:rPr>
+        <w:t xml:space="preserve">)</w:t>
+      </w:r>
+      <w:r>
+        <w:br/>
+      </w:r>
+      <w:r>
+        <w:br/>
+      </w:r>
+      <w:r>
+        <w:rPr>
+          <w:rStyle w:val="NormalTok"/>
+        </w:rPr>
+        <w:t xml:space="preserve">NC_UTM </w:t>
+      </w:r>
+      <w:r>
+        <w:rPr>
+          <w:rStyle w:val="OtherTok"/>
+        </w:rPr>
+        <w:t xml:space="preserve">&lt;-</w:t>
+      </w:r>
+      <w:r>
+        <w:rPr>
+          <w:rStyle w:val="NormalTok"/>
+        </w:rPr>
+        <w:t xml:space="preserve"> </w:t>
+      </w:r>
+      <w:r>
+        <w:rPr>
+          <w:rStyle w:val="FunctionTok"/>
+        </w:rPr>
+        <w:t xml:space="preserve">st_transform</w:t>
+      </w:r>
+      <w:r>
+        <w:rPr>
+          <w:rStyle w:val="NormalTok"/>
+        </w:rPr>
+        <w:t xml:space="preserve">(</w:t>
+      </w:r>
+      <w:r>
+        <w:br/>
+      </w:r>
+      <w:r>
+        <w:rPr>
+          <w:rStyle w:val="NormalTok"/>
+        </w:rPr>
+        <w:t xml:space="preserve">  </w:t>
+      </w:r>
+      <w:r>
+        <w:rPr>
+          <w:rStyle w:val="AttributeTok"/>
+        </w:rPr>
+        <w:t xml:space="preserve">x =</w:t>
+      </w:r>
+      <w:r>
+        <w:rPr>
+          <w:rStyle w:val="NormalTok"/>
+        </w:rPr>
+        <w:t xml:space="preserve"> NC,</w:t>
+      </w:r>
+      <w:r>
+        <w:br/>
+      </w:r>
+      <w:r>
+        <w:rPr>
+          <w:rStyle w:val="NormalTok"/>
+        </w:rPr>
+        <w:t xml:space="preserve">  </w:t>
+      </w:r>
+      <w:r>
+        <w:rPr>
+          <w:rStyle w:val="AttributeTok"/>
+        </w:rPr>
+        <w:t xml:space="preserve">crs =</w:t>
+      </w:r>
+      <w:r>
+        <w:rPr>
+          <w:rStyle w:val="NormalTok"/>
+        </w:rPr>
+        <w:t xml:space="preserve"> </w:t>
+      </w:r>
+      <w:r>
+        <w:rPr>
+          <w:rStyle w:val="FunctionTok"/>
+        </w:rPr>
+        <w:t xml:space="preserve">st_crs</w:t>
+      </w:r>
+      <w:r>
+        <w:rPr>
+          <w:rStyle w:val="NormalTok"/>
+        </w:rPr>
+        <w:t xml:space="preserve">(</w:t>
+      </w:r>
+      <w:r>
+        <w:rPr>
+          <w:rStyle w:val="StringTok"/>
+        </w:rPr>
+        <w:t xml:space="preserve">"EPSG:26917"</w:t>
+      </w:r>
+      <w:r>
+        <w:rPr>
+          <w:rStyle w:val="NormalTok"/>
+        </w:rPr>
+        <w:t xml:space="preserve">)</w:t>
+      </w:r>
+      <w:r>
+        <w:br/>
+      </w:r>
+      <w:r>
+        <w:rPr>
+          <w:rStyle w:val="NormalTok"/>
+        </w:rPr>
+        <w:t xml:space="preserve">)</w:t>
+      </w:r>
+      <w:r>
+        <w:br/>
+      </w:r>
+      <w:r>
+        <w:rPr>
+          <w:rStyle w:val="NormalTok"/>
+        </w:rPr>
+        <w:t xml:space="preserve">queen_nb </w:t>
+      </w:r>
+      <w:r>
+        <w:rPr>
+          <w:rStyle w:val="OtherTok"/>
+        </w:rPr>
+        <w:t xml:space="preserve">&lt;-</w:t>
+      </w:r>
+      <w:r>
+        <w:rPr>
+          <w:rStyle w:val="NormalTok"/>
+        </w:rPr>
+        <w:t xml:space="preserve"> NC_UTM </w:t>
+      </w:r>
+      <w:r>
+        <w:rPr>
+          <w:rStyle w:val="SpecialCharTok"/>
+        </w:rPr>
+        <w:t xml:space="preserve">%&gt;%</w:t>
+      </w:r>
+      <w:r>
+        <w:br/>
+      </w:r>
+      <w:r>
+        <w:rPr>
+          <w:rStyle w:val="NormalTok"/>
+        </w:rPr>
+        <w:t xml:space="preserve">  tibble</w:t>
+      </w:r>
+      <w:r>
+        <w:rPr>
+          <w:rStyle w:val="SpecialCharTok"/>
+        </w:rPr>
+        <w:t xml:space="preserve">::</w:t>
+      </w:r>
+      <w:r>
+        <w:rPr>
+          <w:rStyle w:val="FunctionTok"/>
+        </w:rPr>
+        <w:t xml:space="preserve">column_to_rownames</w:t>
+      </w:r>
+      <w:r>
+        <w:rPr>
+          <w:rStyle w:val="NormalTok"/>
+        </w:rPr>
+        <w:t xml:space="preserve">(</w:t>
+      </w:r>
+      <w:r>
+        <w:rPr>
+          <w:rStyle w:val="StringTok"/>
+        </w:rPr>
+        <w:t xml:space="preserve">"NAME"</w:t>
+      </w:r>
+      <w:r>
+        <w:rPr>
+          <w:rStyle w:val="NormalTok"/>
+        </w:rPr>
+        <w:t xml:space="preserve">) </w:t>
+      </w:r>
+      <w:r>
+        <w:rPr>
+          <w:rStyle w:val="SpecialCharTok"/>
+        </w:rPr>
+        <w:t xml:space="preserve">%&gt;%</w:t>
+      </w:r>
+      <w:r>
+        <w:br/>
+      </w:r>
+      <w:r>
+        <w:rPr>
+          <w:rStyle w:val="NormalTok"/>
+        </w:rPr>
+        <w:t xml:space="preserve">  </w:t>
+      </w:r>
+      <w:r>
+        <w:rPr>
+          <w:rStyle w:val="FunctionTok"/>
+        </w:rPr>
+        <w:t xml:space="preserve">st_as_sf</w:t>
+      </w:r>
+      <w:r>
+        <w:rPr>
+          <w:rStyle w:val="NormalTok"/>
+        </w:rPr>
+        <w:t xml:space="preserve">() </w:t>
+      </w:r>
+      <w:r>
+        <w:rPr>
+          <w:rStyle w:val="SpecialCharTok"/>
+        </w:rPr>
+        <w:t xml:space="preserve">%&gt;%</w:t>
+      </w:r>
+      <w:r>
+        <w:br/>
+      </w:r>
+      <w:r>
+        <w:rPr>
+          <w:rStyle w:val="NormalTok"/>
+        </w:rPr>
+        <w:t xml:space="preserve">  </w:t>
+      </w:r>
+      <w:r>
+        <w:rPr>
+          <w:rStyle w:val="FunctionTok"/>
+        </w:rPr>
+        <w:t xml:space="preserve">poly2nb</w:t>
+      </w:r>
+      <w:r>
+        <w:rPr>
+          <w:rStyle w:val="NormalTok"/>
+        </w:rPr>
+        <w:t xml:space="preserve">(</w:t>
+      </w:r>
+      <w:r>
+        <w:rPr>
+          <w:rStyle w:val="AttributeTok"/>
+        </w:rPr>
+        <w:t xml:space="preserve">queen =</w:t>
+      </w:r>
+      <w:r>
+        <w:rPr>
+          <w:rStyle w:val="NormalTok"/>
+        </w:rPr>
+        <w:t xml:space="preserve"> </w:t>
+      </w:r>
+      <w:r>
+        <w:rPr>
+          <w:rStyle w:val="ConstantTok"/>
+        </w:rPr>
+        <w:t xml:space="preserve">TRUE</w:t>
+      </w:r>
+      <w:r>
+        <w:rPr>
+          <w:rStyle w:val="NormalTok"/>
+        </w:rPr>
+        <w:t xml:space="preserve">)</w:t>
+      </w:r>
+      <w:r>
+        <w:br/>
+      </w:r>
+      <w:r>
+        <w:br/>
+      </w:r>
+      <w:r>
+        <w:br/>
+      </w:r>
+      <w:r>
+        <w:rPr>
+          <w:rStyle w:val="NormalTok"/>
+        </w:rPr>
+        <w:t xml:space="preserve">queen_nb_w </w:t>
+      </w:r>
+      <w:r>
+        <w:rPr>
+          <w:rStyle w:val="OtherTok"/>
+        </w:rPr>
+        <w:t xml:space="preserve">&lt;-</w:t>
+      </w:r>
+      <w:r>
+        <w:rPr>
+          <w:rStyle w:val="NormalTok"/>
+        </w:rPr>
+        <w:t xml:space="preserve"> </w:t>
+      </w:r>
+      <w:r>
+        <w:rPr>
+          <w:rStyle w:val="FunctionTok"/>
+        </w:rPr>
+        <w:t xml:space="preserve">nb2listw</w:t>
+      </w:r>
+      <w:r>
+        <w:rPr>
+          <w:rStyle w:val="NormalTok"/>
+        </w:rPr>
+        <w:t xml:space="preserve">(</w:t>
+      </w:r>
+      <w:r>
+        <w:br/>
+      </w:r>
+      <w:r>
+        <w:rPr>
+          <w:rStyle w:val="NormalTok"/>
+        </w:rPr>
+        <w:t xml:space="preserve">  </w:t>
+      </w:r>
+      <w:r>
+        <w:rPr>
+          <w:rStyle w:val="AttributeTok"/>
+        </w:rPr>
+        <w:t xml:space="preserve">neighbours =</w:t>
+      </w:r>
+      <w:r>
+        <w:rPr>
+          <w:rStyle w:val="NormalTok"/>
+        </w:rPr>
+        <w:t xml:space="preserve"> queen_nb,</w:t>
+      </w:r>
+      <w:r>
+        <w:br/>
+      </w:r>
+      <w:r>
+        <w:rPr>
+          <w:rStyle w:val="NormalTok"/>
+        </w:rPr>
+        <w:t xml:space="preserve">  </w:t>
+      </w:r>
+      <w:r>
+        <w:rPr>
+          <w:rStyle w:val="AttributeTok"/>
+        </w:rPr>
+        <w:t xml:space="preserve">style =</w:t>
+      </w:r>
+      <w:r>
+        <w:rPr>
+          <w:rStyle w:val="NormalTok"/>
+        </w:rPr>
+        <w:t xml:space="preserve"> </w:t>
+      </w:r>
+      <w:r>
+        <w:rPr>
+          <w:rStyle w:val="StringTok"/>
+        </w:rPr>
+        <w:t xml:space="preserve">"W"</w:t>
+      </w:r>
+      <w:r>
+        <w:rPr>
+          <w:rStyle w:val="NormalTok"/>
+        </w:rPr>
+        <w:t xml:space="preserve">,</w:t>
+      </w:r>
+      <w:r>
+        <w:br/>
+      </w:r>
+      <w:r>
+        <w:rPr>
+          <w:rStyle w:val="NormalTok"/>
+        </w:rPr>
+        <w:t xml:space="preserve">  </w:t>
+      </w:r>
+      <w:r>
+        <w:rPr>
+          <w:rStyle w:val="AttributeTok"/>
+        </w:rPr>
+        <w:t xml:space="preserve">zero.policy =</w:t>
+      </w:r>
+      <w:r>
+        <w:rPr>
+          <w:rStyle w:val="NormalTok"/>
+        </w:rPr>
+        <w:t xml:space="preserve"> </w:t>
+      </w:r>
+      <w:r>
+        <w:rPr>
+          <w:rStyle w:val="ConstantTok"/>
+        </w:rPr>
+        <w:t xml:space="preserve">TRUE</w:t>
+      </w:r>
+      <w:r>
+        <w:br/>
+      </w:r>
+      <w:r>
+        <w:rPr>
+          <w:rStyle w:val="NormalTok"/>
+        </w:rPr>
+        <w:t xml:space="preserve">)</w:t>
+      </w:r>
+    </w:p>
+    <w:p>
+      <w:pPr>
+        <w:pStyle w:val="FirstParagraph"/>
+      </w:pPr>
+      <w:r>
+        <w:rPr>
+          <w:bCs/>
+          <w:b/>
+        </w:rPr>
+        <w:t xml:space="preserve">1. Calculate Moran’s I for the following variables in the dataset. List the Moran’s I values and p-values for each variable in a single summary table:</w:t>
+      </w:r>
+    </w:p>
+    <w:p>
+      <w:pPr>
+        <w:numPr>
+          <w:ilvl w:val="0"/>
+          <w:numId w:val="1001"/>
+        </w:numPr>
+        <w:pStyle w:val="Compact"/>
+      </w:pPr>
+      <w:r>
+        <w:rPr>
+          <w:rStyle w:val="VerbatimChar"/>
+        </w:rPr>
+        <w:t xml:space="preserve">MNEM2000</w:t>
+      </w:r>
+    </w:p>
+    <w:p>
+      <w:pPr>
+        <w:numPr>
+          <w:ilvl w:val="0"/>
+          <w:numId w:val="1001"/>
+        </w:numPr>
+        <w:pStyle w:val="Compact"/>
+      </w:pPr>
+      <w:r>
+        <w:rPr>
+          <w:rStyle w:val="VerbatimChar"/>
+        </w:rPr>
+        <w:t xml:space="preserve">MNEM1990</w:t>
+      </w:r>
+    </w:p>
+    <w:p>
+      <w:pPr>
+        <w:numPr>
+          <w:ilvl w:val="0"/>
+          <w:numId w:val="1001"/>
+        </w:numPr>
+        <w:pStyle w:val="Compact"/>
+      </w:pPr>
+      <w:r>
+        <w:rPr>
+          <w:rStyle w:val="VerbatimChar"/>
+        </w:rPr>
+        <w:t xml:space="preserve">TOTJOB2000</w:t>
+      </w:r>
+    </w:p>
+    <w:p>
+      <w:pPr>
+        <w:numPr>
+          <w:ilvl w:val="0"/>
+          <w:numId w:val="1001"/>
+        </w:numPr>
+        <w:pStyle w:val="Compact"/>
+      </w:pPr>
+      <w:r>
+        <w:rPr>
+          <w:rStyle w:val="VerbatimChar"/>
+        </w:rPr>
+        <w:t xml:space="preserve">TOTJOB1990</w:t>
+      </w:r>
+    </w:p>
+    <w:p>
+      <w:pPr>
+        <w:pStyle w:val="FirstParagraph"/>
+      </w:pPr>
+      <w:r>
+        <w:rPr>
+          <w:bCs/>
+          <w:b/>
+        </w:rPr>
+        <w:t xml:space="preserve">Provide your R code for the Moran’s I tests (not the results themselves – that’s what the table is for).</w:t>
+      </w:r>
+    </w:p>
+    <w:p>
+      <w:pPr>
+        <w:pStyle w:val="SourceCode"/>
+      </w:pPr>
+      <w:r>
+        <w:rPr>
+          <w:rStyle w:val="CommentTok"/>
+        </w:rPr>
+        <w:t xml:space="preserve"># It's totally OK if students do this part manually; I just was curious to find</w:t>
+      </w:r>
+      <w:r>
+        <w:br/>
+      </w:r>
+      <w:r>
+        <w:rPr>
+          <w:rStyle w:val="CommentTok"/>
+        </w:rPr>
+        <w:t xml:space="preserve"># a way to specify a set of variables to input automatically and then get a</w:t>
+      </w:r>
+      <w:r>
+        <w:br/>
+      </w:r>
+      <w:r>
+        <w:rPr>
+          <w:rStyle w:val="CommentTok"/>
+        </w:rPr>
+        <w:t xml:space="preserve"># table as an output.</w:t>
+      </w:r>
+      <w:r>
+        <w:br/>
+      </w:r>
+      <w:r>
+        <w:br/>
+      </w:r>
+      <w:r>
+        <w:br/>
+      </w:r>
+      <w:r>
+        <w:rPr>
+          <w:rStyle w:val="NormalTok"/>
+        </w:rPr>
+        <w:t xml:space="preserve">vars </w:t>
+      </w:r>
+      <w:r>
+        <w:rPr>
+          <w:rStyle w:val="OtherTok"/>
+        </w:rPr>
+        <w:t xml:space="preserve">&lt;-</w:t>
+      </w:r>
+      <w:r>
+        <w:rPr>
+          <w:rStyle w:val="NormalTok"/>
+        </w:rPr>
+        <w:t xml:space="preserve"> </w:t>
+      </w:r>
+      <w:r>
+        <w:rPr>
+          <w:rStyle w:val="FunctionTok"/>
+        </w:rPr>
+        <w:t xml:space="preserve">c</w:t>
+      </w:r>
+      <w:r>
+        <w:rPr>
+          <w:rStyle w:val="NormalTok"/>
+        </w:rPr>
+        <w:t xml:space="preserve">(</w:t>
+      </w:r>
+      <w:r>
+        <w:rPr>
+          <w:rStyle w:val="StringTok"/>
+        </w:rPr>
+        <w:t xml:space="preserve">"MNEM2000"</w:t>
+      </w:r>
+      <w:r>
+        <w:rPr>
+          <w:rStyle w:val="NormalTok"/>
+        </w:rPr>
+        <w:t xml:space="preserve">, </w:t>
+      </w:r>
+      <w:r>
+        <w:rPr>
+          <w:rStyle w:val="StringTok"/>
+        </w:rPr>
+        <w:t xml:space="preserve">"MNEM1990"</w:t>
+      </w:r>
+      <w:r>
+        <w:rPr>
+          <w:rStyle w:val="NormalTok"/>
+        </w:rPr>
+        <w:t xml:space="preserve">, </w:t>
+      </w:r>
+      <w:r>
+        <w:rPr>
+          <w:rStyle w:val="StringTok"/>
+        </w:rPr>
+        <w:t xml:space="preserve">"TOTJOB2000"</w:t>
+      </w:r>
+      <w:r>
+        <w:rPr>
+          <w:rStyle w:val="NormalTok"/>
+        </w:rPr>
+        <w:t xml:space="preserve">, </w:t>
+      </w:r>
+      <w:r>
+        <w:rPr>
+          <w:rStyle w:val="StringTok"/>
+        </w:rPr>
+        <w:t xml:space="preserve">"TOTJOB1990"</w:t>
+      </w:r>
+      <w:r>
+        <w:rPr>
+          <w:rStyle w:val="NormalTok"/>
+        </w:rPr>
+        <w:t xml:space="preserve">, </w:t>
+      </w:r>
+      <w:r>
+        <w:rPr>
+          <w:rStyle w:val="StringTok"/>
+        </w:rPr>
+        <w:t xml:space="preserve">"POP2000"</w:t>
+      </w:r>
+      <w:r>
+        <w:rPr>
+          <w:rStyle w:val="NormalTok"/>
+        </w:rPr>
+        <w:t xml:space="preserve">, </w:t>
+      </w:r>
+      <w:r>
+        <w:rPr>
+          <w:rStyle w:val="StringTok"/>
+        </w:rPr>
+        <w:t xml:space="preserve">"POP1990"</w:t>
+      </w:r>
+      <w:r>
+        <w:rPr>
+          <w:rStyle w:val="NormalTok"/>
+        </w:rPr>
+        <w:t xml:space="preserve">)</w:t>
+      </w:r>
+      <w:r>
+        <w:br/>
+      </w:r>
+      <w:r>
+        <w:br/>
+      </w:r>
+      <w:r>
+        <w:br/>
+      </w:r>
+      <w:r>
+        <w:rPr>
+          <w:rStyle w:val="NormalTok"/>
+        </w:rPr>
+        <w:t xml:space="preserve">moran_results </w:t>
+      </w:r>
+      <w:r>
+        <w:rPr>
+          <w:rStyle w:val="OtherTok"/>
+        </w:rPr>
+        <w:t xml:space="preserve">&lt;-</w:t>
+      </w:r>
+      <w:r>
+        <w:br/>
+      </w:r>
+      <w:r>
+        <w:rPr>
+          <w:rStyle w:val="NormalTok"/>
+        </w:rPr>
+        <w:t xml:space="preserve">  NC_UTM </w:t>
+      </w:r>
+      <w:r>
+        <w:rPr>
+          <w:rStyle w:val="SpecialCharTok"/>
+        </w:rPr>
+        <w:t xml:space="preserve">%&gt;%</w:t>
+      </w:r>
+      <w:r>
+        <w:br/>
+      </w:r>
+      <w:r>
+        <w:rPr>
+          <w:rStyle w:val="NormalTok"/>
+        </w:rPr>
+        <w:t xml:space="preserve">  </w:t>
+      </w:r>
+      <w:r>
+        <w:rPr>
+          <w:rStyle w:val="FunctionTok"/>
+        </w:rPr>
+        <w:t xml:space="preserve">st_drop_geometry</w:t>
+      </w:r>
+      <w:r>
+        <w:rPr>
+          <w:rStyle w:val="NormalTok"/>
+        </w:rPr>
+        <w:t xml:space="preserve">() </w:t>
+      </w:r>
+      <w:r>
+        <w:rPr>
+          <w:rStyle w:val="SpecialCharTok"/>
+        </w:rPr>
+        <w:t xml:space="preserve">%&gt;%</w:t>
+      </w:r>
+      <w:r>
+        <w:br/>
+      </w:r>
+      <w:r>
+        <w:rPr>
+          <w:rStyle w:val="NormalTok"/>
+        </w:rPr>
+        <w:t xml:space="preserve">  </w:t>
+      </w:r>
+      <w:r>
+        <w:rPr>
+          <w:rStyle w:val="FunctionTok"/>
+        </w:rPr>
+        <w:t xml:space="preserve">select</w:t>
+      </w:r>
+      <w:r>
+        <w:rPr>
+          <w:rStyle w:val="NormalTok"/>
+        </w:rPr>
+        <w:t xml:space="preserve">(</w:t>
+      </w:r>
+      <w:r>
+        <w:rPr>
+          <w:rStyle w:val="FunctionTok"/>
+        </w:rPr>
+        <w:t xml:space="preserve">any_of</w:t>
+      </w:r>
+      <w:r>
+        <w:rPr>
+          <w:rStyle w:val="NormalTok"/>
+        </w:rPr>
+        <w:t xml:space="preserve">(</w:t>
+      </w:r>
+      <w:r>
+        <w:rPr>
+          <w:rStyle w:val="AttributeTok"/>
+        </w:rPr>
+        <w:t xml:space="preserve">x =</w:t>
+      </w:r>
+      <w:r>
+        <w:rPr>
+          <w:rStyle w:val="NormalTok"/>
+        </w:rPr>
+        <w:t xml:space="preserve"> vars)) </w:t>
+      </w:r>
+      <w:r>
+        <w:rPr>
+          <w:rStyle w:val="SpecialCharTok"/>
+        </w:rPr>
+        <w:t xml:space="preserve">%&gt;%</w:t>
+      </w:r>
+      <w:r>
+        <w:br/>
+      </w:r>
+      <w:r>
+        <w:rPr>
+          <w:rStyle w:val="NormalTok"/>
+        </w:rPr>
+        <w:t xml:space="preserve">  </w:t>
+      </w:r>
+      <w:r>
+        <w:rPr>
+          <w:rStyle w:val="FunctionTok"/>
+        </w:rPr>
+        <w:t xml:space="preserve">map</w:t>
+      </w:r>
+      <w:r>
+        <w:rPr>
+          <w:rStyle w:val="NormalTok"/>
+        </w:rPr>
+        <w:t xml:space="preserve">(</w:t>
+      </w:r>
+      <w:r>
+        <w:rPr>
+          <w:rStyle w:val="ControlFlowTok"/>
+        </w:rPr>
+        <w:t xml:space="preserve">function</w:t>
+      </w:r>
+      <w:r>
+        <w:rPr>
+          <w:rStyle w:val="NormalTok"/>
+        </w:rPr>
+        <w:t xml:space="preserve">(x) {</w:t>
+      </w:r>
+      <w:r>
+        <w:br/>
+      </w:r>
+      <w:r>
+        <w:rPr>
+          <w:rStyle w:val="NormalTok"/>
+        </w:rPr>
+        <w:t xml:space="preserve">    </w:t>
+      </w:r>
+      <w:r>
+        <w:rPr>
+          <w:rStyle w:val="FunctionTok"/>
+        </w:rPr>
+        <w:t xml:space="preserve">moran.test</w:t>
+      </w:r>
+      <w:r>
+        <w:rPr>
+          <w:rStyle w:val="NormalTok"/>
+        </w:rPr>
+        <w:t xml:space="preserve">(</w:t>
+      </w:r>
+      <w:r>
+        <w:br/>
+      </w:r>
+      <w:r>
+        <w:rPr>
+          <w:rStyle w:val="NormalTok"/>
+        </w:rPr>
+        <w:t xml:space="preserve">      </w:t>
+      </w:r>
+      <w:r>
+        <w:rPr>
+          <w:rStyle w:val="AttributeTok"/>
+        </w:rPr>
+        <w:t xml:space="preserve">x =</w:t>
+      </w:r>
+      <w:r>
+        <w:rPr>
+          <w:rStyle w:val="NormalTok"/>
+        </w:rPr>
+        <w:t xml:space="preserve"> x,</w:t>
+      </w:r>
+      <w:r>
+        <w:br/>
+      </w:r>
+      <w:r>
+        <w:rPr>
+          <w:rStyle w:val="NormalTok"/>
+        </w:rPr>
+        <w:t xml:space="preserve">      </w:t>
+      </w:r>
+      <w:r>
+        <w:rPr>
+          <w:rStyle w:val="AttributeTok"/>
+        </w:rPr>
+        <w:t xml:space="preserve">listw =</w:t>
+      </w:r>
+      <w:r>
+        <w:rPr>
+          <w:rStyle w:val="NormalTok"/>
+        </w:rPr>
+        <w:t xml:space="preserve"> queen_nb_w,</w:t>
+      </w:r>
+      <w:r>
+        <w:br/>
+      </w:r>
+      <w:r>
+        <w:rPr>
+          <w:rStyle w:val="NormalTok"/>
+        </w:rPr>
+        <w:t xml:space="preserve">      </w:t>
+      </w:r>
+      <w:r>
+        <w:rPr>
+          <w:rStyle w:val="AttributeTok"/>
+        </w:rPr>
+        <w:t xml:space="preserve">zero.policy =</w:t>
+      </w:r>
+      <w:r>
+        <w:rPr>
+          <w:rStyle w:val="NormalTok"/>
+        </w:rPr>
+        <w:t xml:space="preserve"> </w:t>
+      </w:r>
+      <w:r>
+        <w:rPr>
+          <w:rStyle w:val="ConstantTok"/>
+        </w:rPr>
+        <w:t xml:space="preserve">TRUE</w:t>
+      </w:r>
+      <w:r>
+        <w:rPr>
+          <w:rStyle w:val="NormalTok"/>
+        </w:rPr>
+        <w:t xml:space="preserve">,</w:t>
+      </w:r>
+      <w:r>
+        <w:br/>
+      </w:r>
+      <w:r>
+        <w:rPr>
+          <w:rStyle w:val="NormalTok"/>
+        </w:rPr>
+        <w:t xml:space="preserve">      </w:t>
+      </w:r>
+      <w:r>
+        <w:rPr>
+          <w:rStyle w:val="AttributeTok"/>
+        </w:rPr>
+        <w:t xml:space="preserve">alternative =</w:t>
+      </w:r>
+      <w:r>
+        <w:rPr>
+          <w:rStyle w:val="NormalTok"/>
+        </w:rPr>
+        <w:t xml:space="preserve"> </w:t>
+      </w:r>
+      <w:r>
+        <w:rPr>
+          <w:rStyle w:val="StringTok"/>
+        </w:rPr>
+        <w:t xml:space="preserve">"two.sided"</w:t>
+      </w:r>
+      <w:r>
+        <w:br/>
+      </w:r>
+      <w:r>
+        <w:rPr>
+          <w:rStyle w:val="NormalTok"/>
+        </w:rPr>
+        <w:t xml:space="preserve">    )[</w:t>
+      </w:r>
+      <w:r>
+        <w:rPr>
+          <w:rStyle w:val="FunctionTok"/>
+        </w:rPr>
+        <w:t xml:space="preserve">c</w:t>
+      </w:r>
+      <w:r>
+        <w:rPr>
+          <w:rStyle w:val="NormalTok"/>
+        </w:rPr>
+        <w:t xml:space="preserve">(</w:t>
+      </w:r>
+      <w:r>
+        <w:rPr>
+          <w:rStyle w:val="StringTok"/>
+        </w:rPr>
+        <w:t xml:space="preserve">"estimate"</w:t>
+      </w:r>
+      <w:r>
+        <w:rPr>
+          <w:rStyle w:val="NormalTok"/>
+        </w:rPr>
+        <w:t xml:space="preserve">, </w:t>
+      </w:r>
+      <w:r>
+        <w:rPr>
+          <w:rStyle w:val="StringTok"/>
+        </w:rPr>
+        <w:t xml:space="preserve">"p.value"</w:t>
+      </w:r>
+      <w:r>
+        <w:rPr>
+          <w:rStyle w:val="NormalTok"/>
+        </w:rPr>
+        <w:t xml:space="preserve">)]</w:t>
+      </w:r>
+      <w:r>
+        <w:br/>
+      </w:r>
+      <w:r>
+        <w:rPr>
+          <w:rStyle w:val="NormalTok"/>
+        </w:rPr>
+        <w:t xml:space="preserve">  })</w:t>
+      </w:r>
+      <w:r>
+        <w:br/>
+      </w:r>
+      <w:r>
+        <w:br/>
+      </w:r>
+      <w:r>
+        <w:rPr>
+          <w:rStyle w:val="NormalTok"/>
+        </w:rPr>
+        <w:t xml:space="preserve">moran_table </w:t>
+      </w:r>
+      <w:r>
+        <w:rPr>
+          <w:rStyle w:val="OtherTok"/>
+        </w:rPr>
+        <w:t xml:space="preserve">&lt;-</w:t>
+      </w:r>
+      <w:r>
+        <w:rPr>
+          <w:rStyle w:val="NormalTok"/>
+        </w:rPr>
+        <w:t xml:space="preserve"> moran_results </w:t>
+      </w:r>
+      <w:r>
+        <w:rPr>
+          <w:rStyle w:val="SpecialCharTok"/>
+        </w:rPr>
+        <w:t xml:space="preserve">%&gt;%</w:t>
+      </w:r>
+      <w:r>
+        <w:br/>
+      </w:r>
+      <w:r>
+        <w:rPr>
+          <w:rStyle w:val="NormalTok"/>
+        </w:rPr>
+        <w:t xml:space="preserve">  </w:t>
+      </w:r>
+      <w:r>
+        <w:rPr>
+          <w:rStyle w:val="FunctionTok"/>
+        </w:rPr>
+        <w:t xml:space="preserve">transpose</w:t>
+      </w:r>
+      <w:r>
+        <w:rPr>
+          <w:rStyle w:val="NormalTok"/>
+        </w:rPr>
+        <w:t xml:space="preserve">() </w:t>
+      </w:r>
+      <w:r>
+        <w:rPr>
+          <w:rStyle w:val="SpecialCharTok"/>
+        </w:rPr>
+        <w:t xml:space="preserve">%&gt;%</w:t>
+      </w:r>
+      <w:r>
+        <w:br/>
+      </w:r>
+      <w:r>
+        <w:rPr>
+          <w:rStyle w:val="NormalTok"/>
+        </w:rPr>
+        <w:t xml:space="preserve">  </w:t>
+      </w:r>
+      <w:r>
+        <w:rPr>
+          <w:rStyle w:val="FunctionTok"/>
+        </w:rPr>
+        <w:t xml:space="preserve">as_tibble</w:t>
+      </w:r>
+      <w:r>
+        <w:rPr>
+          <w:rStyle w:val="NormalTok"/>
+        </w:rPr>
+        <w:t xml:space="preserve">() </w:t>
+      </w:r>
+      <w:r>
+        <w:rPr>
+          <w:rStyle w:val="SpecialCharTok"/>
+        </w:rPr>
+        <w:t xml:space="preserve">%&gt;%</w:t>
+      </w:r>
+      <w:r>
+        <w:br/>
+      </w:r>
+      <w:r>
+        <w:rPr>
+          <w:rStyle w:val="NormalTok"/>
+        </w:rPr>
+        <w:t xml:space="preserve">  </w:t>
+      </w:r>
+      <w:r>
+        <w:rPr>
+          <w:rStyle w:val="FunctionTok"/>
+        </w:rPr>
+        <w:t xml:space="preserve">unnest_wider</w:t>
+      </w:r>
+      <w:r>
+        <w:rPr>
+          <w:rStyle w:val="NormalTok"/>
+        </w:rPr>
+        <w:t xml:space="preserve">(estimate) </w:t>
+      </w:r>
+      <w:r>
+        <w:rPr>
+          <w:rStyle w:val="SpecialCharTok"/>
+        </w:rPr>
+        <w:t xml:space="preserve">%&gt;%</w:t>
+      </w:r>
+      <w:r>
+        <w:br/>
+      </w:r>
+      <w:r>
+        <w:rPr>
+          <w:rStyle w:val="NormalTok"/>
+        </w:rPr>
+        <w:t xml:space="preserve">  </w:t>
+      </w:r>
+      <w:r>
+        <w:rPr>
+          <w:rStyle w:val="FunctionTok"/>
+        </w:rPr>
+        <w:t xml:space="preserve">mutate</w:t>
+      </w:r>
+      <w:r>
+        <w:rPr>
+          <w:rStyle w:val="NormalTok"/>
+        </w:rPr>
+        <w:t xml:space="preserve">(</w:t>
+      </w:r>
+      <w:r>
+        <w:rPr>
+          <w:rStyle w:val="AttributeTok"/>
+        </w:rPr>
+        <w:t xml:space="preserve">Variable =</w:t>
+      </w:r>
+      <w:r>
+        <w:rPr>
+          <w:rStyle w:val="NormalTok"/>
+        </w:rPr>
+        <w:t xml:space="preserve"> vars, </w:t>
+      </w:r>
+      <w:r>
+        <w:rPr>
+          <w:rStyle w:val="AttributeTok"/>
+        </w:rPr>
+        <w:t xml:space="preserve">.before =</w:t>
+      </w:r>
+      <w:r>
+        <w:rPr>
+          <w:rStyle w:val="NormalTok"/>
+        </w:rPr>
+        <w:t xml:space="preserve"> </w:t>
+      </w:r>
+      <w:r>
+        <w:rPr>
+          <w:rStyle w:val="StringTok"/>
+        </w:rPr>
+        <w:t xml:space="preserve">`</w:t>
+      </w:r>
+      <w:r>
+        <w:rPr>
+          <w:rStyle w:val="AttributeTok"/>
+        </w:rPr>
+        <w:t xml:space="preserve">Moran I statistic</w:t>
+      </w:r>
+      <w:r>
+        <w:rPr>
+          <w:rStyle w:val="StringTok"/>
+        </w:rPr>
+        <w:t xml:space="preserve">`</w:t>
+      </w:r>
+      <w:r>
+        <w:rPr>
+          <w:rStyle w:val="NormalTok"/>
+        </w:rPr>
+        <w:t xml:space="preserve">)</w:t>
+      </w:r>
+      <w:r>
+        <w:br/>
+      </w:r>
+      <w:r>
+        <w:br/>
+      </w:r>
+      <w:r>
+        <w:rPr>
+          <w:rStyle w:val="NormalTok"/>
+        </w:rPr>
+        <w:t xml:space="preserve">knitr</w:t>
+      </w:r>
+      <w:r>
+        <w:rPr>
+          <w:rStyle w:val="SpecialCharTok"/>
+        </w:rPr>
+        <w:t xml:space="preserve">::</w:t>
+      </w:r>
+      <w:r>
+        <w:rPr>
+          <w:rStyle w:val="FunctionTok"/>
+        </w:rPr>
+        <w:t xml:space="preserve">kable</w:t>
+      </w:r>
+      <w:r>
+        <w:rPr>
+          <w:rStyle w:val="NormalTok"/>
+        </w:rPr>
+        <w:t xml:space="preserve">(moran_table)</w:t>
+      </w:r>
+    </w:p>
+    <w:tbl>
+      <w:tblPr>
+        <w:tblStyle w:val="Table"/>
+        <w:tblW w:type="auto" w:w="0"/>
+        <w:tblLook w:firstRow="1" w:lastRow="0" w:firstColumn="0" w:lastColumn="0" w:noHBand="0" w:noVBand="0" w:val="0020"/>
+      </w:tblPr>
+      <w:tblGrid>
+        <w:gridCol w:w="1584"/>
+        <w:gridCol w:w="1584"/>
+        <w:gridCol w:w="1584"/>
+        <w:gridCol w:w="1584"/>
+        <w:gridCol w:w="1584"/>
+      </w:tblGrid>
+      <w:tr>
+        <w:trPr>
+          <w:tblHeader w:val="true"/>
+        </w:trPr>
+        <w:tc>
+          <w:tcPr/>
+          <w:p>
+            <w:pPr>
+              <w:pStyle w:val="Compact"/>
+              <w:jc w:val="left"/>
+            </w:pPr>
+            <w:r>
+              <w:t xml:space="preserve">Variable</w:t>
+            </w:r>
+          </w:p>
+        </w:tc>
+        <w:tc>
+          <w:tcPr/>
+          <w:p>
+            <w:pPr>
+              <w:pStyle w:val="Compact"/>
+              <w:jc w:val="right"/>
+            </w:pPr>
+            <w:r>
+              <w:t xml:space="preserve">Moran I statistic</w:t>
+            </w:r>
+          </w:p>
+        </w:tc>
+        <w:tc>
+          <w:tcPr/>
+          <w:p>
+            <w:pPr>
+              <w:pStyle w:val="Compact"/>
+              <w:jc w:val="right"/>
+            </w:pPr>
+            <w:r>
+              <w:t xml:space="preserve">Expectation</w:t>
+            </w:r>
+          </w:p>
+        </w:tc>
+        <w:tc>
+          <w:tcPr/>
+          <w:p>
+            <w:pPr>
+              <w:pStyle w:val="Compact"/>
+              <w:jc w:val="right"/>
+            </w:pPr>
+            <w:r>
+              <w:t xml:space="preserve">Variance</w:t>
+            </w:r>
+          </w:p>
+        </w:tc>
+        <w:tc>
+          <w:tcPr/>
+          <w:p>
+            <w:pPr>
+              <w:pStyle w:val="Compact"/>
+              <w:jc w:val="left"/>
+            </w:pPr>
+            <w:r>
+              <w:t xml:space="preserve">p.value</w:t>
+            </w:r>
+          </w:p>
+        </w:tc>
+      </w:tr>
+      <w:tr>
+        <w:tc>
+          <w:tcPr/>
+          <w:p>
+            <w:pPr>
+              <w:pStyle w:val="Compact"/>
+              <w:jc w:val="left"/>
+            </w:pPr>
+            <w:r>
+              <w:t xml:space="preserve">MNEM2000</w:t>
+            </w:r>
+          </w:p>
+        </w:tc>
+        <w:tc>
+          <w:tcPr/>
+          <w:p>
+            <w:pPr>
+              <w:pStyle w:val="Compact"/>
+              <w:jc w:val="right"/>
+            </w:pPr>
+            <w:r>
+              <w:t xml:space="preserve">0.3884704</w:t>
+            </w:r>
+          </w:p>
+        </w:tc>
+        <w:tc>
+          <w:tcPr/>
+          <w:p>
+            <w:pPr>
+              <w:pStyle w:val="Compact"/>
+              <w:jc w:val="right"/>
+            </w:pPr>
+            <w:r>
+              <w:t xml:space="preserve">-0.010101</w:t>
+            </w:r>
+          </w:p>
+        </w:tc>
+        <w:tc>
+          <w:tcPr/>
+          <w:p>
+            <w:pPr>
+              <w:pStyle w:val="Compact"/>
+              <w:jc w:val="right"/>
+            </w:pPr>
+            <w:r>
+              <w:t xml:space="preserve">0.0040192</w:t>
+            </w:r>
+          </w:p>
+        </w:tc>
+        <w:tc>
+          <w:tcPr/>
+          <w:p>
+            <w:pPr>
+              <w:pStyle w:val="Compact"/>
+              <w:jc w:val="left"/>
+            </w:pPr>
+            <w:r>
+              <w:t xml:space="preserve">3.238771e-10</w:t>
+            </w:r>
+          </w:p>
+        </w:tc>
+      </w:tr>
+      <w:tr>
+        <w:tc>
+          <w:tcPr/>
+          <w:p>
+            <w:pPr>
+              <w:pStyle w:val="Compact"/>
+              <w:jc w:val="left"/>
+            </w:pPr>
+            <w:r>
+              <w:t xml:space="preserve">MNEM1990</w:t>
+            </w:r>
+          </w:p>
+        </w:tc>
+        <w:tc>
+          <w:tcPr/>
+          <w:p>
+            <w:pPr>
+              <w:pStyle w:val="Compact"/>
+              <w:jc w:val="right"/>
+            </w:pPr>
+            <w:r>
+              <w:t xml:space="preserve">0.4283699</w:t>
+            </w:r>
+          </w:p>
+        </w:tc>
+        <w:tc>
+          <w:tcPr/>
+          <w:p>
+            <w:pPr>
+              <w:pStyle w:val="Compact"/>
+              <w:jc w:val="right"/>
+            </w:pPr>
+            <w:r>
+              <w:t xml:space="preserve">-0.010101</w:t>
+            </w:r>
+          </w:p>
+        </w:tc>
+        <w:tc>
+          <w:tcPr/>
+          <w:p>
+            <w:pPr>
+              <w:pStyle w:val="Compact"/>
+              <w:jc w:val="right"/>
+            </w:pPr>
+            <w:r>
+              <w:t xml:space="preserve">0.0040993</w:t>
+            </w:r>
+          </w:p>
+        </w:tc>
+        <w:tc>
+          <w:tcPr/>
+          <w:p>
+            <w:pPr>
+              <w:pStyle w:val="Compact"/>
+              <w:jc w:val="left"/>
+            </w:pPr>
+            <w:r>
+              <w:t xml:space="preserve">7.468829e-12</w:t>
+            </w:r>
+          </w:p>
+        </w:tc>
+      </w:tr>
+      <w:tr>
+        <w:tc>
+          <w:tcPr/>
+          <w:p>
+            <w:pPr>
+              <w:pStyle w:val="Compact"/>
+              <w:jc w:val="left"/>
+            </w:pPr>
+            <w:r>
+              <w:t xml:space="preserve">TOTJOB2000</w:t>
+            </w:r>
+          </w:p>
+        </w:tc>
+        <w:tc>
+          <w:tcPr/>
+          <w:p>
+            <w:pPr>
+              <w:pStyle w:val="Compact"/>
+              <w:jc w:val="right"/>
+            </w:pPr>
+            <w:r>
+              <w:t xml:space="preserve">0.1631958</w:t>
+            </w:r>
+          </w:p>
+        </w:tc>
+        <w:tc>
+          <w:tcPr/>
+          <w:p>
+            <w:pPr>
+              <w:pStyle w:val="Compact"/>
+              <w:jc w:val="right"/>
+            </w:pPr>
+            <w:r>
+              <w:t xml:space="preserve">-0.010101</w:t>
+            </w:r>
+          </w:p>
+        </w:tc>
+        <w:tc>
+          <w:tcPr/>
+          <w:p>
+            <w:pPr>
+              <w:pStyle w:val="Compact"/>
+              <w:jc w:val="right"/>
+            </w:pPr>
+            <w:r>
+              <w:t xml:space="preserve">0.0035409</w:t>
+            </w:r>
+          </w:p>
+        </w:tc>
+        <w:tc>
+          <w:tcPr/>
+          <w:p>
+            <w:pPr>
+              <w:pStyle w:val="Compact"/>
+              <w:jc w:val="left"/>
+            </w:pPr>
+            <w:r>
+              <w:t xml:space="preserve">0.003587933</w:t>
+            </w:r>
+          </w:p>
+        </w:tc>
+      </w:tr>
+      <w:tr>
+        <w:tc>
+          <w:tcPr/>
+          <w:p>
+            <w:pPr>
+              <w:pStyle w:val="Compact"/>
+              <w:jc w:val="left"/>
+            </w:pPr>
+            <w:r>
+              <w:t xml:space="preserve">TOTJOB1990</w:t>
+            </w:r>
+          </w:p>
+        </w:tc>
+        <w:tc>
+          <w:tcPr/>
+          <w:p>
+            <w:pPr>
+              <w:pStyle w:val="Compact"/>
+              <w:jc w:val="right"/>
+            </w:pPr>
+            <w:r>
+              <w:t xml:space="preserve">0.1642235</w:t>
+            </w:r>
+          </w:p>
+        </w:tc>
+        <w:tc>
+          <w:tcPr/>
+          <w:p>
+            <w:pPr>
+              <w:pStyle w:val="Compact"/>
+              <w:jc w:val="right"/>
+            </w:pPr>
+            <w:r>
+              <w:t xml:space="preserve">-0.010101</w:t>
+            </w:r>
+          </w:p>
+        </w:tc>
+        <w:tc>
+          <w:tcPr/>
+          <w:p>
+            <w:pPr>
+              <w:pStyle w:val="Compact"/>
+              <w:jc w:val="right"/>
+            </w:pPr>
+            <w:r>
+              <w:t xml:space="preserve">0.0037208</w:t>
+            </w:r>
+          </w:p>
+        </w:tc>
+        <w:tc>
+          <w:tcPr/>
+          <w:p>
+            <w:pPr>
+              <w:pStyle w:val="Compact"/>
+              <w:jc w:val="left"/>
+            </w:pPr>
+            <w:r>
+              <w:t xml:space="preserve">0.004264945</w:t>
+            </w:r>
+          </w:p>
+        </w:tc>
+      </w:tr>
+      <w:tr>
+        <w:tc>
+          <w:tcPr/>
+          <w:p>
+            <w:pPr>
+              <w:pStyle w:val="Compact"/>
+              <w:jc w:val="left"/>
+            </w:pPr>
+            <w:r>
+              <w:t xml:space="preserve">POP2000</w:t>
+            </w:r>
+          </w:p>
+        </w:tc>
+        <w:tc>
+          <w:tcPr/>
+          <w:p>
+            <w:pPr>
+              <w:pStyle w:val="Compact"/>
+              <w:jc w:val="right"/>
+            </w:pPr>
+            <w:r>
+              <w:t xml:space="preserve">0.1647821</w:t>
+            </w:r>
+          </w:p>
+        </w:tc>
+        <w:tc>
+          <w:tcPr/>
+          <w:p>
+            <w:pPr>
+              <w:pStyle w:val="Compact"/>
+              <w:jc w:val="right"/>
+            </w:pPr>
+            <w:r>
+              <w:t xml:space="preserve">-0.010101</w:t>
+            </w:r>
+          </w:p>
+        </w:tc>
+        <w:tc>
+          <w:tcPr/>
+          <w:p>
+            <w:pPr>
+              <w:pStyle w:val="Compact"/>
+              <w:jc w:val="right"/>
+            </w:pPr>
+            <w:r>
+              <w:t xml:space="preserve">0.0035306</w:t>
+            </w:r>
+          </w:p>
+        </w:tc>
+        <w:tc>
+          <w:tcPr/>
+          <w:p>
+            <w:pPr>
+              <w:pStyle w:val="Compact"/>
+              <w:jc w:val="left"/>
+            </w:pPr>
+            <w:r>
+              <w:t xml:space="preserve">0.003248218</w:t>
+            </w:r>
+          </w:p>
+        </w:tc>
+      </w:tr>
+      <w:tr>
+        <w:tc>
+          <w:tcPr/>
+          <w:p>
+            <w:pPr>
+              <w:pStyle w:val="Compact"/>
+              <w:jc w:val="left"/>
+            </w:pPr>
+            <w:r>
+              <w:t xml:space="preserve">POP1990</w:t>
+            </w:r>
+          </w:p>
+        </w:tc>
+        <w:tc>
+          <w:tcPr/>
+          <w:p>
+            <w:pPr>
+              <w:pStyle w:val="Compact"/>
+              <w:jc w:val="right"/>
+            </w:pPr>
+            <w:r>
+              <w:t xml:space="preserve">0.1642235</w:t>
+            </w:r>
+          </w:p>
+        </w:tc>
+        <w:tc>
+          <w:tcPr/>
+          <w:p>
+            <w:pPr>
+              <w:pStyle w:val="Compact"/>
+              <w:jc w:val="right"/>
+            </w:pPr>
+            <w:r>
+              <w:t xml:space="preserve">-0.010101</w:t>
+            </w:r>
+          </w:p>
+        </w:tc>
+        <w:tc>
+          <w:tcPr/>
+          <w:p>
+            <w:pPr>
+              <w:pStyle w:val="Compact"/>
+              <w:jc w:val="right"/>
+            </w:pPr>
+            <w:r>
+              <w:t xml:space="preserve">0.0037208</w:t>
+            </w:r>
+          </w:p>
+        </w:tc>
+        <w:tc>
+          <w:tcPr/>
+          <w:p>
+            <w:pPr>
+              <w:pStyle w:val="Compact"/>
+              <w:jc w:val="left"/>
+            </w:pPr>
+            <w:r>
+              <w:t xml:space="preserve">0.004264945</w:t>
+            </w:r>
+          </w:p>
+        </w:tc>
+      </w:tr>
+    </w:tbl>
+    <w:bookmarkStart w:id="20" w:name="question-2"/>
+    <w:p>
+      <w:pPr>
+        <w:pStyle w:val="Heading2"/>
+      </w:pPr>
+      <w:r>
+        <w:t xml:space="preserve">Question 2:</w:t>
+      </w:r>
+    </w:p>
+    <w:p>
+      <w:pPr>
+        <w:pStyle w:val="FirstParagraph"/>
+      </w:pPr>
+      <w:r>
+        <w:rPr>
+          <w:bCs/>
+          <w:b/>
+        </w:rPr>
+        <w:t xml:space="preserve">Calculate Moran’s I for the</w:t>
+      </w:r>
+      <w:r>
+        <w:rPr>
+          <w:bCs/>
+          <w:b/>
+        </w:rPr>
+        <w:t xml:space="preserve"> </w:t>
+      </w:r>
+      <w:r>
+        <w:rPr>
+          <w:rStyle w:val="VerbatimChar"/>
+          <w:bCs/>
+          <w:b/>
+        </w:rPr>
+        <w:t xml:space="preserve">MNEM2000</w:t>
+      </w:r>
+      <w:r>
+        <w:rPr>
+          <w:bCs/>
+          <w:b/>
+        </w:rPr>
+        <w:t xml:space="preserve"> </w:t>
+      </w:r>
+      <w:r>
+        <w:rPr>
+          <w:bCs/>
+          <w:b/>
+        </w:rPr>
+        <w:t xml:space="preserve">variable using four different versions of</w:t>
+      </w:r>
+      <w:r>
+        <w:rPr>
+          <w:bCs/>
+          <w:b/>
+        </w:rPr>
+        <w:t xml:space="preserve"> </w:t>
+      </w:r>
+      <m:oMath>
+        <m:sSub>
+          <m:e>
+            <m:r>
+              <m:t>W</m:t>
+            </m:r>
+          </m:e>
+          <m:sub>
+            <m:r>
+              <m:t>i</m:t>
+            </m:r>
+            <m:r>
+              <m:t>j</m:t>
+            </m:r>
+          </m:sub>
+        </m:sSub>
+      </m:oMath>
+      <w:r>
+        <w:rPr>
+          <w:bCs/>
+          <w:b/>
+        </w:rPr>
+        <w:t xml:space="preserve">:</w:t>
+      </w:r>
+    </w:p>
+    <w:p>
+      <w:pPr>
+        <w:numPr>
+          <w:ilvl w:val="0"/>
+          <w:numId w:val="1002"/>
+        </w:numPr>
+        <w:pStyle w:val="Compact"/>
+      </w:pPr>
+      <w:r>
+        <w:t xml:space="preserve">Queen’s Case</w:t>
+      </w:r>
+    </w:p>
+    <w:p>
+      <w:pPr>
+        <w:numPr>
+          <w:ilvl w:val="0"/>
+          <w:numId w:val="1002"/>
+        </w:numPr>
+        <w:pStyle w:val="Compact"/>
+      </w:pPr>
+      <w:r>
+        <w:t xml:space="preserve">Rook’s Case</w:t>
+      </w:r>
+    </w:p>
+    <w:p>
+      <w:pPr>
+        <w:numPr>
+          <w:ilvl w:val="0"/>
+          <w:numId w:val="1002"/>
+        </w:numPr>
+        <w:pStyle w:val="Compact"/>
+      </w:pPr>
+      <m:oMath>
+        <m:r>
+          <m:t>k</m:t>
+        </m:r>
+        <m:r>
+          <m:rPr>
+            <m:sty m:val="p"/>
+          </m:rPr>
+          <m:t>=</m:t>
+        </m:r>
+        <m:r>
+          <m:t>4</m:t>
+        </m:r>
+      </m:oMath>
+      <w:r>
+        <w:t xml:space="preserve"> </w:t>
+      </w:r>
+      <w:r>
+        <w:t xml:space="preserve">nearest neighbors</w:t>
+      </w:r>
+    </w:p>
+    <w:p>
+      <w:pPr>
+        <w:numPr>
+          <w:ilvl w:val="0"/>
+          <w:numId w:val="1002"/>
+        </w:numPr>
+        <w:pStyle w:val="Compact"/>
+      </w:pPr>
+      <w:r>
+        <w:t xml:space="preserve">Maximum Distance (100% threshold)</w:t>
+      </w:r>
+    </w:p>
+    <w:p>
+      <w:pPr>
+        <w:pStyle w:val="FirstParagraph"/>
+      </w:pPr>
+      <w:r>
+        <w:rPr>
+          <w:bCs/>
+          <w:b/>
+        </w:rPr>
+        <w:t xml:space="preserve">Make sure your weights matrices are row standardized. Provide a table that summarized the calculated I,</w:t>
+      </w:r>
+      <w:r>
+        <w:rPr>
+          <w:bCs/>
+          <w:b/>
+        </w:rPr>
+        <w:t xml:space="preserve"> </w:t>
+      </w:r>
+      <m:oMath>
+        <m:r>
+          <m:t>p</m:t>
+        </m:r>
+      </m:oMath>
+      <w:r>
+        <w:rPr>
+          <w:bCs/>
+          <w:b/>
+        </w:rPr>
+        <w:t xml:space="preserve">-values, and average number of connections per county. Discuss any systematic changes you observe in I,</w:t>
+      </w:r>
+      <w:r>
+        <w:rPr>
+          <w:bCs/>
+          <w:b/>
+        </w:rPr>
+        <w:t xml:space="preserve"> </w:t>
+      </w:r>
+      <m:oMath>
+        <m:r>
+          <m:t>p</m:t>
+        </m:r>
+      </m:oMath>
+      <w:r>
+        <w:rPr>
+          <w:bCs/>
+          <w:b/>
+        </w:rPr>
+        <w:t xml:space="preserve">-values, and average links.</w:t>
+      </w:r>
+    </w:p>
+    <w:p>
+      <w:pPr>
+        <w:pStyle w:val="SourceCode"/>
+      </w:pPr>
+      <w:r>
+        <w:rPr>
+          <w:rStyle w:val="NormalTok"/>
+        </w:rPr>
+        <w:t xml:space="preserve">NC_centroids </w:t>
+      </w:r>
+      <w:r>
+        <w:rPr>
+          <w:rStyle w:val="OtherTok"/>
+        </w:rPr>
+        <w:t xml:space="preserve">&lt;-</w:t>
+      </w:r>
+      <w:r>
+        <w:rPr>
+          <w:rStyle w:val="NormalTok"/>
+        </w:rPr>
+        <w:t xml:space="preserve"> </w:t>
+      </w:r>
+      <w:r>
+        <w:rPr>
+          <w:rStyle w:val="FunctionTok"/>
+        </w:rPr>
+        <w:t xml:space="preserve">st_centroid</w:t>
+      </w:r>
+      <w:r>
+        <w:rPr>
+          <w:rStyle w:val="NormalTok"/>
+        </w:rPr>
+        <w:t xml:space="preserve">(NC_UTM)</w:t>
+      </w:r>
+      <w:r>
+        <w:br/>
+      </w:r>
+      <w:r>
+        <w:br/>
+      </w:r>
+      <w:r>
+        <w:rPr>
+          <w:rStyle w:val="NormalTok"/>
+        </w:rPr>
+        <w:t xml:space="preserve">q_w </w:t>
+      </w:r>
+      <w:r>
+        <w:rPr>
+          <w:rStyle w:val="OtherTok"/>
+        </w:rPr>
+        <w:t xml:space="preserve">&lt;-</w:t>
+      </w:r>
+      <w:r>
+        <w:rPr>
+          <w:rStyle w:val="NormalTok"/>
+        </w:rPr>
+        <w:t xml:space="preserve"> NC_UTM </w:t>
+      </w:r>
+      <w:r>
+        <w:rPr>
+          <w:rStyle w:val="SpecialCharTok"/>
+        </w:rPr>
+        <w:t xml:space="preserve">%&gt;%</w:t>
+      </w:r>
+      <w:r>
+        <w:br/>
+      </w:r>
+      <w:r>
+        <w:rPr>
+          <w:rStyle w:val="NormalTok"/>
+        </w:rPr>
+        <w:t xml:space="preserve">  </w:t>
+      </w:r>
+      <w:r>
+        <w:rPr>
+          <w:rStyle w:val="FunctionTok"/>
+        </w:rPr>
+        <w:t xml:space="preserve">poly2nb</w:t>
+      </w:r>
+      <w:r>
+        <w:rPr>
+          <w:rStyle w:val="NormalTok"/>
+        </w:rPr>
+        <w:t xml:space="preserve">(</w:t>
+      </w:r>
+      <w:r>
+        <w:rPr>
+          <w:rStyle w:val="AttributeTok"/>
+        </w:rPr>
+        <w:t xml:space="preserve">queen =</w:t>
+      </w:r>
+      <w:r>
+        <w:rPr>
+          <w:rStyle w:val="NormalTok"/>
+        </w:rPr>
+        <w:t xml:space="preserve"> </w:t>
+      </w:r>
+      <w:r>
+        <w:rPr>
+          <w:rStyle w:val="ConstantTok"/>
+        </w:rPr>
+        <w:t xml:space="preserve">TRUE</w:t>
+      </w:r>
+      <w:r>
+        <w:rPr>
+          <w:rStyle w:val="NormalTok"/>
+        </w:rPr>
+        <w:t xml:space="preserve">) </w:t>
+      </w:r>
+      <w:r>
+        <w:rPr>
+          <w:rStyle w:val="SpecialCharTok"/>
+        </w:rPr>
+        <w:t xml:space="preserve">%&gt;%</w:t>
+      </w:r>
+      <w:r>
+        <w:br/>
+      </w:r>
+      <w:r>
+        <w:rPr>
+          <w:rStyle w:val="NormalTok"/>
+        </w:rPr>
+        <w:t xml:space="preserve">  </w:t>
+      </w:r>
+      <w:r>
+        <w:rPr>
+          <w:rStyle w:val="FunctionTok"/>
+        </w:rPr>
+        <w:t xml:space="preserve">nb2listw</w:t>
+      </w:r>
+      <w:r>
+        <w:rPr>
+          <w:rStyle w:val="NormalTok"/>
+        </w:rPr>
+        <w:t xml:space="preserve">(</w:t>
+      </w:r>
+      <w:r>
+        <w:br/>
+      </w:r>
+      <w:r>
+        <w:rPr>
+          <w:rStyle w:val="NormalTok"/>
+        </w:rPr>
+        <w:t xml:space="preserve">    </w:t>
+      </w:r>
+      <w:r>
+        <w:rPr>
+          <w:rStyle w:val="AttributeTok"/>
+        </w:rPr>
+        <w:t xml:space="preserve">style =</w:t>
+      </w:r>
+      <w:r>
+        <w:rPr>
+          <w:rStyle w:val="NormalTok"/>
+        </w:rPr>
+        <w:t xml:space="preserve"> </w:t>
+      </w:r>
+      <w:r>
+        <w:rPr>
+          <w:rStyle w:val="StringTok"/>
+        </w:rPr>
+        <w:t xml:space="preserve">"W"</w:t>
+      </w:r>
+      <w:r>
+        <w:rPr>
+          <w:rStyle w:val="NormalTok"/>
+        </w:rPr>
+        <w:t xml:space="preserve">,</w:t>
+      </w:r>
+      <w:r>
+        <w:br/>
+      </w:r>
+      <w:r>
+        <w:rPr>
+          <w:rStyle w:val="NormalTok"/>
+        </w:rPr>
+        <w:t xml:space="preserve">    </w:t>
+      </w:r>
+      <w:r>
+        <w:rPr>
+          <w:rStyle w:val="AttributeTok"/>
+        </w:rPr>
+        <w:t xml:space="preserve">zero.policy =</w:t>
+      </w:r>
+      <w:r>
+        <w:rPr>
+          <w:rStyle w:val="NormalTok"/>
+        </w:rPr>
+        <w:t xml:space="preserve"> </w:t>
+      </w:r>
+      <w:r>
+        <w:rPr>
+          <w:rStyle w:val="ConstantTok"/>
+        </w:rPr>
+        <w:t xml:space="preserve">TRUE</w:t>
+      </w:r>
+      <w:r>
+        <w:br/>
+      </w:r>
+      <w:r>
+        <w:rPr>
+          <w:rStyle w:val="NormalTok"/>
+        </w:rPr>
+        <w:t xml:space="preserve">  )</w:t>
+      </w:r>
+      <w:r>
+        <w:br/>
+      </w:r>
+      <w:r>
+        <w:rPr>
+          <w:rStyle w:val="NormalTok"/>
+        </w:rPr>
+        <w:t xml:space="preserve">r_w </w:t>
+      </w:r>
+      <w:r>
+        <w:rPr>
+          <w:rStyle w:val="OtherTok"/>
+        </w:rPr>
+        <w:t xml:space="preserve">&lt;-</w:t>
+      </w:r>
+      <w:r>
+        <w:rPr>
+          <w:rStyle w:val="NormalTok"/>
+        </w:rPr>
+        <w:t xml:space="preserve"> NC_UTM </w:t>
+      </w:r>
+      <w:r>
+        <w:rPr>
+          <w:rStyle w:val="SpecialCharTok"/>
+        </w:rPr>
+        <w:t xml:space="preserve">%&gt;%</w:t>
+      </w:r>
+      <w:r>
+        <w:br/>
+      </w:r>
+      <w:r>
+        <w:rPr>
+          <w:rStyle w:val="NormalTok"/>
+        </w:rPr>
+        <w:t xml:space="preserve">  </w:t>
+      </w:r>
+      <w:r>
+        <w:rPr>
+          <w:rStyle w:val="FunctionTok"/>
+        </w:rPr>
+        <w:t xml:space="preserve">poly2nb</w:t>
+      </w:r>
+      <w:r>
+        <w:rPr>
+          <w:rStyle w:val="NormalTok"/>
+        </w:rPr>
+        <w:t xml:space="preserve">(</w:t>
+      </w:r>
+      <w:r>
+        <w:rPr>
+          <w:rStyle w:val="AttributeTok"/>
+        </w:rPr>
+        <w:t xml:space="preserve">queen =</w:t>
+      </w:r>
+      <w:r>
+        <w:rPr>
+          <w:rStyle w:val="NormalTok"/>
+        </w:rPr>
+        <w:t xml:space="preserve"> </w:t>
+      </w:r>
+      <w:r>
+        <w:rPr>
+          <w:rStyle w:val="ConstantTok"/>
+        </w:rPr>
+        <w:t xml:space="preserve">FALSE</w:t>
+      </w:r>
+      <w:r>
+        <w:rPr>
+          <w:rStyle w:val="NormalTok"/>
+        </w:rPr>
+        <w:t xml:space="preserve">) </w:t>
+      </w:r>
+      <w:r>
+        <w:rPr>
+          <w:rStyle w:val="SpecialCharTok"/>
+        </w:rPr>
+        <w:t xml:space="preserve">%&gt;%</w:t>
+      </w:r>
+      <w:r>
+        <w:br/>
+      </w:r>
+      <w:r>
+        <w:rPr>
+          <w:rStyle w:val="NormalTok"/>
+        </w:rPr>
+        <w:t xml:space="preserve">  </w:t>
+      </w:r>
+      <w:r>
+        <w:rPr>
+          <w:rStyle w:val="FunctionTok"/>
+        </w:rPr>
+        <w:t xml:space="preserve">nb2listw</w:t>
+      </w:r>
+      <w:r>
+        <w:rPr>
+          <w:rStyle w:val="NormalTok"/>
+        </w:rPr>
+        <w:t xml:space="preserve">(</w:t>
+      </w:r>
+      <w:r>
+        <w:br/>
+      </w:r>
+      <w:r>
+        <w:rPr>
+          <w:rStyle w:val="NormalTok"/>
+        </w:rPr>
+        <w:t xml:space="preserve">    </w:t>
+      </w:r>
+      <w:r>
+        <w:rPr>
+          <w:rStyle w:val="AttributeTok"/>
+        </w:rPr>
+        <w:t xml:space="preserve">style =</w:t>
+      </w:r>
+      <w:r>
+        <w:rPr>
+          <w:rStyle w:val="NormalTok"/>
+        </w:rPr>
+        <w:t xml:space="preserve"> </w:t>
+      </w:r>
+      <w:r>
+        <w:rPr>
+          <w:rStyle w:val="StringTok"/>
+        </w:rPr>
+        <w:t xml:space="preserve">"W"</w:t>
+      </w:r>
+      <w:r>
+        <w:rPr>
+          <w:rStyle w:val="NormalTok"/>
+        </w:rPr>
+        <w:t xml:space="preserve">,</w:t>
+      </w:r>
+      <w:r>
+        <w:br/>
+      </w:r>
+      <w:r>
+        <w:rPr>
+          <w:rStyle w:val="NormalTok"/>
+        </w:rPr>
+        <w:t xml:space="preserve">    </w:t>
+      </w:r>
+      <w:r>
+        <w:rPr>
+          <w:rStyle w:val="AttributeTok"/>
+        </w:rPr>
+        <w:t xml:space="preserve">zero.policy =</w:t>
+      </w:r>
+      <w:r>
+        <w:rPr>
+          <w:rStyle w:val="NormalTok"/>
+        </w:rPr>
+        <w:t xml:space="preserve"> </w:t>
+      </w:r>
+      <w:r>
+        <w:rPr>
+          <w:rStyle w:val="ConstantTok"/>
+        </w:rPr>
+        <w:t xml:space="preserve">TRUE</w:t>
+      </w:r>
+      <w:r>
+        <w:br/>
+      </w:r>
+      <w:r>
+        <w:rPr>
+          <w:rStyle w:val="NormalTok"/>
+        </w:rPr>
+        <w:t xml:space="preserve">  )</w:t>
+      </w:r>
+      <w:r>
+        <w:br/>
+      </w:r>
+      <w:r>
+        <w:br/>
+      </w:r>
+      <w:r>
+        <w:rPr>
+          <w:rStyle w:val="NormalTok"/>
+        </w:rPr>
+        <w:t xml:space="preserve">k_w </w:t>
+      </w:r>
+      <w:r>
+        <w:rPr>
+          <w:rStyle w:val="OtherTok"/>
+        </w:rPr>
+        <w:t xml:space="preserve">&lt;-</w:t>
+      </w:r>
+      <w:r>
+        <w:rPr>
+          <w:rStyle w:val="NormalTok"/>
+        </w:rPr>
+        <w:t xml:space="preserve"> </w:t>
+      </w:r>
+      <w:r>
+        <w:rPr>
+          <w:rStyle w:val="FunctionTok"/>
+        </w:rPr>
+        <w:t xml:space="preserve">knn2nb</w:t>
+      </w:r>
+      <w:r>
+        <w:rPr>
+          <w:rStyle w:val="NormalTok"/>
+        </w:rPr>
+        <w:t xml:space="preserve">(</w:t>
+      </w:r>
+      <w:r>
+        <w:rPr>
+          <w:rStyle w:val="FunctionTok"/>
+        </w:rPr>
+        <w:t xml:space="preserve">knearneigh</w:t>
+      </w:r>
+      <w:r>
+        <w:rPr>
+          <w:rStyle w:val="NormalTok"/>
+        </w:rPr>
+        <w:t xml:space="preserve">(NC_centroids,</w:t>
+      </w:r>
+      <w:r>
+        <w:br/>
+      </w:r>
+      <w:r>
+        <w:rPr>
+          <w:rStyle w:val="NormalTok"/>
+        </w:rPr>
+        <w:t xml:space="preserve">  </w:t>
+      </w:r>
+      <w:r>
+        <w:rPr>
+          <w:rStyle w:val="AttributeTok"/>
+        </w:rPr>
+        <w:t xml:space="preserve">k =</w:t>
+      </w:r>
+      <w:r>
+        <w:rPr>
+          <w:rStyle w:val="NormalTok"/>
+        </w:rPr>
+        <w:t xml:space="preserve"> </w:t>
+      </w:r>
+      <w:r>
+        <w:rPr>
+          <w:rStyle w:val="DecValTok"/>
+        </w:rPr>
+        <w:t xml:space="preserve">4</w:t>
+      </w:r>
+      <w:r>
+        <w:br/>
+      </w:r>
+      <w:r>
+        <w:rPr>
+          <w:rStyle w:val="NormalTok"/>
+        </w:rPr>
+        <w:t xml:space="preserve">)) </w:t>
+      </w:r>
+      <w:r>
+        <w:rPr>
+          <w:rStyle w:val="SpecialCharTok"/>
+        </w:rPr>
+        <w:t xml:space="preserve">%&gt;%</w:t>
+      </w:r>
+      <w:r>
+        <w:br/>
+      </w:r>
+      <w:r>
+        <w:rPr>
+          <w:rStyle w:val="NormalTok"/>
+        </w:rPr>
+        <w:t xml:space="preserve">  </w:t>
+      </w:r>
+      <w:r>
+        <w:rPr>
+          <w:rStyle w:val="FunctionTok"/>
+        </w:rPr>
+        <w:t xml:space="preserve">nb2listw</w:t>
+      </w:r>
+      <w:r>
+        <w:rPr>
+          <w:rStyle w:val="NormalTok"/>
+        </w:rPr>
+        <w:t xml:space="preserve">(</w:t>
+      </w:r>
+      <w:r>
+        <w:br/>
+      </w:r>
+      <w:r>
+        <w:rPr>
+          <w:rStyle w:val="NormalTok"/>
+        </w:rPr>
+        <w:t xml:space="preserve">    </w:t>
+      </w:r>
+      <w:r>
+        <w:rPr>
+          <w:rStyle w:val="AttributeTok"/>
+        </w:rPr>
+        <w:t xml:space="preserve">style =</w:t>
+      </w:r>
+      <w:r>
+        <w:rPr>
+          <w:rStyle w:val="NormalTok"/>
+        </w:rPr>
+        <w:t xml:space="preserve"> </w:t>
+      </w:r>
+      <w:r>
+        <w:rPr>
+          <w:rStyle w:val="StringTok"/>
+        </w:rPr>
+        <w:t xml:space="preserve">"W"</w:t>
+      </w:r>
+      <w:r>
+        <w:rPr>
+          <w:rStyle w:val="NormalTok"/>
+        </w:rPr>
+        <w:t xml:space="preserve">,</w:t>
+      </w:r>
+      <w:r>
+        <w:br/>
+      </w:r>
+      <w:r>
+        <w:rPr>
+          <w:rStyle w:val="NormalTok"/>
+        </w:rPr>
+        <w:t xml:space="preserve">    </w:t>
+      </w:r>
+      <w:r>
+        <w:rPr>
+          <w:rStyle w:val="AttributeTok"/>
+        </w:rPr>
+        <w:t xml:space="preserve">zero.policy =</w:t>
+      </w:r>
+      <w:r>
+        <w:rPr>
+          <w:rStyle w:val="NormalTok"/>
+        </w:rPr>
+        <w:t xml:space="preserve"> </w:t>
+      </w:r>
+      <w:r>
+        <w:rPr>
+          <w:rStyle w:val="ConstantTok"/>
+        </w:rPr>
+        <w:t xml:space="preserve">TRUE</w:t>
+      </w:r>
+      <w:r>
+        <w:br/>
+      </w:r>
+      <w:r>
+        <w:rPr>
+          <w:rStyle w:val="NormalTok"/>
+        </w:rPr>
+        <w:t xml:space="preserve">  )</w:t>
+      </w:r>
+      <w:r>
+        <w:br/>
+      </w:r>
+      <w:r>
+        <w:br/>
+      </w:r>
+      <w:r>
+        <w:rPr>
+          <w:rStyle w:val="NormalTok"/>
+        </w:rPr>
+        <w:t xml:space="preserve">max_dist </w:t>
+      </w:r>
+      <w:r>
+        <w:rPr>
+          <w:rStyle w:val="OtherTok"/>
+        </w:rPr>
+        <w:t xml:space="preserve">&lt;-</w:t>
+      </w:r>
+      <w:r>
+        <w:rPr>
+          <w:rStyle w:val="NormalTok"/>
+        </w:rPr>
+        <w:t xml:space="preserve"> </w:t>
+      </w:r>
+      <w:r>
+        <w:rPr>
+          <w:rStyle w:val="FunctionTok"/>
+        </w:rPr>
+        <w:t xml:space="preserve">knn2nb</w:t>
+      </w:r>
+      <w:r>
+        <w:rPr>
+          <w:rStyle w:val="NormalTok"/>
+        </w:rPr>
+        <w:t xml:space="preserve">(</w:t>
+      </w:r>
+      <w:r>
+        <w:br/>
+      </w:r>
+      <w:r>
+        <w:rPr>
+          <w:rStyle w:val="NormalTok"/>
+        </w:rPr>
+        <w:t xml:space="preserve">  </w:t>
+      </w:r>
+      <w:r>
+        <w:rPr>
+          <w:rStyle w:val="FunctionTok"/>
+        </w:rPr>
+        <w:t xml:space="preserve">knearneigh</w:t>
+      </w:r>
+      <w:r>
+        <w:rPr>
+          <w:rStyle w:val="NormalTok"/>
+        </w:rPr>
+        <w:t xml:space="preserve">(</w:t>
+      </w:r>
+      <w:r>
+        <w:br/>
+      </w:r>
+      <w:r>
+        <w:rPr>
+          <w:rStyle w:val="NormalTok"/>
+        </w:rPr>
+        <w:t xml:space="preserve">    </w:t>
+      </w:r>
+      <w:r>
+        <w:rPr>
+          <w:rStyle w:val="AttributeTok"/>
+        </w:rPr>
+        <w:t xml:space="preserve">x =</w:t>
+      </w:r>
+      <w:r>
+        <w:rPr>
+          <w:rStyle w:val="NormalTok"/>
+        </w:rPr>
+        <w:t xml:space="preserve"> NC_centroids,</w:t>
+      </w:r>
+      <w:r>
+        <w:br/>
+      </w:r>
+      <w:r>
+        <w:rPr>
+          <w:rStyle w:val="NormalTok"/>
+        </w:rPr>
+        <w:t xml:space="preserve">    </w:t>
+      </w:r>
+      <w:r>
+        <w:rPr>
+          <w:rStyle w:val="AttributeTok"/>
+        </w:rPr>
+        <w:t xml:space="preserve">k =</w:t>
+      </w:r>
+      <w:r>
+        <w:rPr>
+          <w:rStyle w:val="NormalTok"/>
+        </w:rPr>
+        <w:t xml:space="preserve"> </w:t>
+      </w:r>
+      <w:r>
+        <w:rPr>
+          <w:rStyle w:val="DecValTok"/>
+        </w:rPr>
+        <w:t xml:space="preserve">1</w:t>
+      </w:r>
+      <w:r>
+        <w:br/>
+      </w:r>
+      <w:r>
+        <w:rPr>
+          <w:rStyle w:val="NormalTok"/>
+        </w:rPr>
+        <w:t xml:space="preserve">  )</w:t>
+      </w:r>
+      <w:r>
+        <w:br/>
+      </w:r>
+      <w:r>
+        <w:rPr>
+          <w:rStyle w:val="NormalTok"/>
+        </w:rPr>
+        <w:t xml:space="preserve">) </w:t>
+      </w:r>
+      <w:r>
+        <w:rPr>
+          <w:rStyle w:val="SpecialCharTok"/>
+        </w:rPr>
+        <w:t xml:space="preserve">%&gt;%</w:t>
+      </w:r>
+      <w:r>
+        <w:br/>
+      </w:r>
+      <w:r>
+        <w:rPr>
+          <w:rStyle w:val="NormalTok"/>
+        </w:rPr>
+        <w:t xml:space="preserve">  </w:t>
+      </w:r>
+      <w:r>
+        <w:rPr>
+          <w:rStyle w:val="FunctionTok"/>
+        </w:rPr>
+        <w:t xml:space="preserve">nbdists</w:t>
+      </w:r>
+      <w:r>
+        <w:rPr>
+          <w:rStyle w:val="NormalTok"/>
+        </w:rPr>
+        <w:t xml:space="preserve">(</w:t>
+      </w:r>
+      <w:r>
+        <w:rPr>
+          <w:rStyle w:val="AttributeTok"/>
+        </w:rPr>
+        <w:t xml:space="preserve">coords =</w:t>
+      </w:r>
+      <w:r>
+        <w:rPr>
+          <w:rStyle w:val="NormalTok"/>
+        </w:rPr>
+        <w:t xml:space="preserve"> NC_centroids</w:t>
+      </w:r>
+      <w:r>
+        <w:rPr>
+          <w:rStyle w:val="SpecialCharTok"/>
+        </w:rPr>
+        <w:t xml:space="preserve">$</w:t>
+      </w:r>
+      <w:r>
+        <w:rPr>
+          <w:rStyle w:val="NormalTok"/>
+        </w:rPr>
+        <w:t xml:space="preserve">geometry) </w:t>
+      </w:r>
+      <w:r>
+        <w:rPr>
+          <w:rStyle w:val="SpecialCharTok"/>
+        </w:rPr>
+        <w:t xml:space="preserve">%&gt;%</w:t>
+      </w:r>
+      <w:r>
+        <w:br/>
+      </w:r>
+      <w:r>
+        <w:rPr>
+          <w:rStyle w:val="NormalTok"/>
+        </w:rPr>
+        <w:t xml:space="preserve">  </w:t>
+      </w:r>
+      <w:r>
+        <w:rPr>
+          <w:rStyle w:val="FunctionTok"/>
+        </w:rPr>
+        <w:t xml:space="preserve">unlist</w:t>
+      </w:r>
+      <w:r>
+        <w:rPr>
+          <w:rStyle w:val="NormalTok"/>
+        </w:rPr>
+        <w:t xml:space="preserve">() </w:t>
+      </w:r>
+      <w:r>
+        <w:rPr>
+          <w:rStyle w:val="SpecialCharTok"/>
+        </w:rPr>
+        <w:t xml:space="preserve">%&gt;%</w:t>
+      </w:r>
+      <w:r>
+        <w:br/>
+      </w:r>
+      <w:r>
+        <w:rPr>
+          <w:rStyle w:val="NormalTok"/>
+        </w:rPr>
+        <w:t xml:space="preserve">  </w:t>
+      </w:r>
+      <w:r>
+        <w:rPr>
+          <w:rStyle w:val="FunctionTok"/>
+        </w:rPr>
+        <w:t xml:space="preserve">max</w:t>
+      </w:r>
+      <w:r>
+        <w:rPr>
+          <w:rStyle w:val="NormalTok"/>
+        </w:rPr>
+        <w:t xml:space="preserve">()</w:t>
+      </w:r>
+      <w:r>
+        <w:br/>
+      </w:r>
+      <w:r>
+        <w:br/>
+      </w:r>
+      <w:r>
+        <w:br/>
+      </w:r>
+      <w:r>
+        <w:br/>
+      </w:r>
+      <w:r>
+        <w:rPr>
+          <w:rStyle w:val="NormalTok"/>
+        </w:rPr>
+        <w:t xml:space="preserve">d_w </w:t>
+      </w:r>
+      <w:r>
+        <w:rPr>
+          <w:rStyle w:val="OtherTok"/>
+        </w:rPr>
+        <w:t xml:space="preserve">&lt;-</w:t>
+      </w:r>
+      <w:r>
+        <w:rPr>
+          <w:rStyle w:val="NormalTok"/>
+        </w:rPr>
+        <w:t xml:space="preserve"> </w:t>
+      </w:r>
+      <w:r>
+        <w:rPr>
+          <w:rStyle w:val="FunctionTok"/>
+        </w:rPr>
+        <w:t xml:space="preserve">dnearneigh</w:t>
+      </w:r>
+      <w:r>
+        <w:rPr>
+          <w:rStyle w:val="NormalTok"/>
+        </w:rPr>
+        <w:t xml:space="preserve">(</w:t>
+      </w:r>
+      <w:r>
+        <w:br/>
+      </w:r>
+      <w:r>
+        <w:rPr>
+          <w:rStyle w:val="NormalTok"/>
+        </w:rPr>
+        <w:t xml:space="preserve">  NC_centroids,</w:t>
+      </w:r>
+      <w:r>
+        <w:br/>
+      </w:r>
+      <w:r>
+        <w:rPr>
+          <w:rStyle w:val="NormalTok"/>
+        </w:rPr>
+        <w:t xml:space="preserve">  </w:t>
+      </w:r>
+      <w:r>
+        <w:rPr>
+          <w:rStyle w:val="AttributeTok"/>
+        </w:rPr>
+        <w:t xml:space="preserve">d1 =</w:t>
+      </w:r>
+      <w:r>
+        <w:rPr>
+          <w:rStyle w:val="NormalTok"/>
+        </w:rPr>
+        <w:t xml:space="preserve"> </w:t>
+      </w:r>
+      <w:r>
+        <w:rPr>
+          <w:rStyle w:val="DecValTok"/>
+        </w:rPr>
+        <w:t xml:space="preserve">0</w:t>
+      </w:r>
+      <w:r>
+        <w:rPr>
+          <w:rStyle w:val="NormalTok"/>
+        </w:rPr>
+        <w:t xml:space="preserve">,</w:t>
+      </w:r>
+      <w:r>
+        <w:br/>
+      </w:r>
+      <w:r>
+        <w:rPr>
+          <w:rStyle w:val="NormalTok"/>
+        </w:rPr>
+        <w:t xml:space="preserve">  </w:t>
+      </w:r>
+      <w:r>
+        <w:rPr>
+          <w:rStyle w:val="AttributeTok"/>
+        </w:rPr>
+        <w:t xml:space="preserve">d2 =</w:t>
+      </w:r>
+      <w:r>
+        <w:rPr>
+          <w:rStyle w:val="NormalTok"/>
+        </w:rPr>
+        <w:t xml:space="preserve"> max_dist</w:t>
+      </w:r>
+      <w:r>
+        <w:br/>
+      </w:r>
+      <w:r>
+        <w:rPr>
+          <w:rStyle w:val="NormalTok"/>
+        </w:rPr>
+        <w:t xml:space="preserve">) </w:t>
+      </w:r>
+      <w:r>
+        <w:rPr>
+          <w:rStyle w:val="SpecialCharTok"/>
+        </w:rPr>
+        <w:t xml:space="preserve">%&gt;%</w:t>
+      </w:r>
+      <w:r>
+        <w:br/>
+      </w:r>
+      <w:r>
+        <w:rPr>
+          <w:rStyle w:val="NormalTok"/>
+        </w:rPr>
+        <w:t xml:space="preserve">  </w:t>
+      </w:r>
+      <w:r>
+        <w:rPr>
+          <w:rStyle w:val="FunctionTok"/>
+        </w:rPr>
+        <w:t xml:space="preserve">nb2listw</w:t>
+      </w:r>
+      <w:r>
+        <w:rPr>
+          <w:rStyle w:val="NormalTok"/>
+        </w:rPr>
+        <w:t xml:space="preserve">(</w:t>
+      </w:r>
+      <w:r>
+        <w:rPr>
+          <w:rStyle w:val="AttributeTok"/>
+        </w:rPr>
+        <w:t xml:space="preserve">zero.policy =</w:t>
+      </w:r>
+      <w:r>
+        <w:rPr>
+          <w:rStyle w:val="NormalTok"/>
+        </w:rPr>
+        <w:t xml:space="preserve"> </w:t>
+      </w:r>
+      <w:r>
+        <w:rPr>
+          <w:rStyle w:val="ConstantTok"/>
+        </w:rPr>
+        <w:t xml:space="preserve">TRUE</w:t>
+      </w:r>
+      <w:r>
+        <w:rPr>
+          <w:rStyle w:val="NormalTok"/>
+        </w:rPr>
+        <w:t xml:space="preserve">)</w:t>
+      </w:r>
+      <w:r>
+        <w:br/>
+      </w:r>
+      <w:r>
+        <w:br/>
+      </w:r>
+      <w:r>
+        <w:rPr>
+          <w:rStyle w:val="NormalTok"/>
+        </w:rPr>
+        <w:t xml:space="preserve">list_w </w:t>
+      </w:r>
+      <w:r>
+        <w:rPr>
+          <w:rStyle w:val="OtherTok"/>
+        </w:rPr>
+        <w:t xml:space="preserve">&lt;-</w:t>
+      </w:r>
+      <w:r>
+        <w:rPr>
+          <w:rStyle w:val="NormalTok"/>
+        </w:rPr>
+        <w:t xml:space="preserve"> </w:t>
+      </w:r>
+      <w:r>
+        <w:rPr>
+          <w:rStyle w:val="FunctionTok"/>
+        </w:rPr>
+        <w:t xml:space="preserve">list</w:t>
+      </w:r>
+      <w:r>
+        <w:rPr>
+          <w:rStyle w:val="NormalTok"/>
+        </w:rPr>
+        <w:t xml:space="preserve">(</w:t>
+      </w:r>
+      <w:r>
+        <w:br/>
+      </w:r>
+      <w:r>
+        <w:rPr>
+          <w:rStyle w:val="NormalTok"/>
+        </w:rPr>
+        <w:t xml:space="preserve">  </w:t>
+      </w:r>
+      <w:r>
+        <w:rPr>
+          <w:rStyle w:val="StringTok"/>
+        </w:rPr>
+        <w:t xml:space="preserve">"Queen's Case"</w:t>
+      </w:r>
+      <w:r>
+        <w:rPr>
+          <w:rStyle w:val="NormalTok"/>
+        </w:rPr>
+        <w:t xml:space="preserve"> </w:t>
+      </w:r>
+      <w:r>
+        <w:rPr>
+          <w:rStyle w:val="OtherTok"/>
+        </w:rPr>
+        <w:t xml:space="preserve">=</w:t>
+      </w:r>
+      <w:r>
+        <w:rPr>
+          <w:rStyle w:val="NormalTok"/>
+        </w:rPr>
+        <w:t xml:space="preserve"> q_w,</w:t>
+      </w:r>
+      <w:r>
+        <w:br/>
+      </w:r>
+      <w:r>
+        <w:rPr>
+          <w:rStyle w:val="NormalTok"/>
+        </w:rPr>
+        <w:t xml:space="preserve">  </w:t>
+      </w:r>
+      <w:r>
+        <w:rPr>
+          <w:rStyle w:val="StringTok"/>
+        </w:rPr>
+        <w:t xml:space="preserve">"Rook's Case"</w:t>
+      </w:r>
+      <w:r>
+        <w:rPr>
+          <w:rStyle w:val="NormalTok"/>
+        </w:rPr>
+        <w:t xml:space="preserve"> </w:t>
+      </w:r>
+      <w:r>
+        <w:rPr>
+          <w:rStyle w:val="OtherTok"/>
+        </w:rPr>
+        <w:t xml:space="preserve">=</w:t>
+      </w:r>
+      <w:r>
+        <w:rPr>
+          <w:rStyle w:val="NormalTok"/>
+        </w:rPr>
+        <w:t xml:space="preserve"> r_w,</w:t>
+      </w:r>
+      <w:r>
+        <w:br/>
+      </w:r>
+      <w:r>
+        <w:rPr>
+          <w:rStyle w:val="NormalTok"/>
+        </w:rPr>
+        <w:t xml:space="preserve">  </w:t>
+      </w:r>
+      <w:r>
+        <w:rPr>
+          <w:rStyle w:val="StringTok"/>
+        </w:rPr>
+        <w:t xml:space="preserve">"k = 4"</w:t>
+      </w:r>
+      <w:r>
+        <w:rPr>
+          <w:rStyle w:val="NormalTok"/>
+        </w:rPr>
+        <w:t xml:space="preserve"> </w:t>
+      </w:r>
+      <w:r>
+        <w:rPr>
+          <w:rStyle w:val="OtherTok"/>
+        </w:rPr>
+        <w:t xml:space="preserve">=</w:t>
+      </w:r>
+      <w:r>
+        <w:rPr>
+          <w:rStyle w:val="NormalTok"/>
+        </w:rPr>
+        <w:t xml:space="preserve"> k_w,</w:t>
+      </w:r>
+      <w:r>
+        <w:br/>
+      </w:r>
+      <w:r>
+        <w:rPr>
+          <w:rStyle w:val="NormalTok"/>
+        </w:rPr>
+        <w:t xml:space="preserve">  </w:t>
+      </w:r>
+      <w:r>
+        <w:rPr>
+          <w:rStyle w:val="StringTok"/>
+        </w:rPr>
+        <w:t xml:space="preserve">"Max Distance"</w:t>
+      </w:r>
+      <w:r>
+        <w:rPr>
+          <w:rStyle w:val="NormalTok"/>
+        </w:rPr>
+        <w:t xml:space="preserve"> </w:t>
+      </w:r>
+      <w:r>
+        <w:rPr>
+          <w:rStyle w:val="OtherTok"/>
+        </w:rPr>
+        <w:t xml:space="preserve">=</w:t>
+      </w:r>
+      <w:r>
+        <w:rPr>
+          <w:rStyle w:val="NormalTok"/>
+        </w:rPr>
+        <w:t xml:space="preserve"> d_w</w:t>
+      </w:r>
+      <w:r>
+        <w:br/>
+      </w:r>
+      <w:r>
+        <w:rPr>
+          <w:rStyle w:val="NormalTok"/>
+        </w:rPr>
+        <w:t xml:space="preserve">)</w:t>
+      </w:r>
+      <w:r>
+        <w:br/>
+      </w:r>
+      <w:r>
+        <w:br/>
+      </w:r>
+      <w:r>
+        <w:rPr>
+          <w:rStyle w:val="NormalTok"/>
+        </w:rPr>
+        <w:t xml:space="preserve">moran_w </w:t>
+      </w:r>
+      <w:r>
+        <w:rPr>
+          <w:rStyle w:val="OtherTok"/>
+        </w:rPr>
+        <w:t xml:space="preserve">&lt;-</w:t>
+      </w:r>
+      <w:r>
+        <w:rPr>
+          <w:rStyle w:val="NormalTok"/>
+        </w:rPr>
+        <w:t xml:space="preserve"> list_w </w:t>
+      </w:r>
+      <w:r>
+        <w:rPr>
+          <w:rStyle w:val="SpecialCharTok"/>
+        </w:rPr>
+        <w:t xml:space="preserve">%&gt;%</w:t>
+      </w:r>
+      <w:r>
+        <w:br/>
+      </w:r>
+      <w:r>
+        <w:rPr>
+          <w:rStyle w:val="NormalTok"/>
+        </w:rPr>
+        <w:t xml:space="preserve">  </w:t>
+      </w:r>
+      <w:r>
+        <w:rPr>
+          <w:rStyle w:val="FunctionTok"/>
+        </w:rPr>
+        <w:t xml:space="preserve">map</w:t>
+      </w:r>
+      <w:r>
+        <w:rPr>
+          <w:rStyle w:val="NormalTok"/>
+        </w:rPr>
+        <w:t xml:space="preserve">(</w:t>
+      </w:r>
+      <w:r>
+        <w:rPr>
+          <w:rStyle w:val="ControlFlowTok"/>
+        </w:rPr>
+        <w:t xml:space="preserve">function</w:t>
+      </w:r>
+      <w:r>
+        <w:rPr>
+          <w:rStyle w:val="NormalTok"/>
+        </w:rPr>
+        <w:t xml:space="preserve">(w) {</w:t>
+      </w:r>
+      <w:r>
+        <w:br/>
+      </w:r>
+      <w:r>
+        <w:rPr>
+          <w:rStyle w:val="NormalTok"/>
+        </w:rPr>
+        <w:t xml:space="preserve">    </w:t>
+      </w:r>
+      <w:r>
+        <w:rPr>
+          <w:rStyle w:val="FunctionTok"/>
+        </w:rPr>
+        <w:t xml:space="preserve">moran.test</w:t>
+      </w:r>
+      <w:r>
+        <w:rPr>
+          <w:rStyle w:val="NormalTok"/>
+        </w:rPr>
+        <w:t xml:space="preserve">(</w:t>
+      </w:r>
+      <w:r>
+        <w:br/>
+      </w:r>
+      <w:r>
+        <w:rPr>
+          <w:rStyle w:val="NormalTok"/>
+        </w:rPr>
+        <w:t xml:space="preserve">      </w:t>
+      </w:r>
+      <w:r>
+        <w:rPr>
+          <w:rStyle w:val="AttributeTok"/>
+        </w:rPr>
+        <w:t xml:space="preserve">x =</w:t>
+      </w:r>
+      <w:r>
+        <w:rPr>
+          <w:rStyle w:val="NormalTok"/>
+        </w:rPr>
+        <w:t xml:space="preserve"> NC_UTM</w:t>
+      </w:r>
+      <w:r>
+        <w:rPr>
+          <w:rStyle w:val="SpecialCharTok"/>
+        </w:rPr>
+        <w:t xml:space="preserve">$</w:t>
+      </w:r>
+      <w:r>
+        <w:rPr>
+          <w:rStyle w:val="NormalTok"/>
+        </w:rPr>
+        <w:t xml:space="preserve">MNEM2000,</w:t>
+      </w:r>
+      <w:r>
+        <w:br/>
+      </w:r>
+      <w:r>
+        <w:rPr>
+          <w:rStyle w:val="NormalTok"/>
+        </w:rPr>
+        <w:t xml:space="preserve">      </w:t>
+      </w:r>
+      <w:r>
+        <w:rPr>
+          <w:rStyle w:val="AttributeTok"/>
+        </w:rPr>
+        <w:t xml:space="preserve">listw =</w:t>
+      </w:r>
+      <w:r>
+        <w:rPr>
+          <w:rStyle w:val="NormalTok"/>
+        </w:rPr>
+        <w:t xml:space="preserve"> w,</w:t>
+      </w:r>
+      <w:r>
+        <w:br/>
+      </w:r>
+      <w:r>
+        <w:rPr>
+          <w:rStyle w:val="NormalTok"/>
+        </w:rPr>
+        <w:t xml:space="preserve">      </w:t>
+      </w:r>
+      <w:r>
+        <w:rPr>
+          <w:rStyle w:val="AttributeTok"/>
+        </w:rPr>
+        <w:t xml:space="preserve">zero.policy =</w:t>
+      </w:r>
+      <w:r>
+        <w:rPr>
+          <w:rStyle w:val="NormalTok"/>
+        </w:rPr>
+        <w:t xml:space="preserve"> </w:t>
+      </w:r>
+      <w:r>
+        <w:rPr>
+          <w:rStyle w:val="ConstantTok"/>
+        </w:rPr>
+        <w:t xml:space="preserve">TRUE</w:t>
+      </w:r>
+      <w:r>
+        <w:rPr>
+          <w:rStyle w:val="NormalTok"/>
+        </w:rPr>
+        <w:t xml:space="preserve">,</w:t>
+      </w:r>
+      <w:r>
+        <w:br/>
+      </w:r>
+      <w:r>
+        <w:rPr>
+          <w:rStyle w:val="NormalTok"/>
+        </w:rPr>
+        <w:t xml:space="preserve">      </w:t>
+      </w:r>
+      <w:r>
+        <w:rPr>
+          <w:rStyle w:val="AttributeTok"/>
+        </w:rPr>
+        <w:t xml:space="preserve">alternative =</w:t>
+      </w:r>
+      <w:r>
+        <w:rPr>
+          <w:rStyle w:val="NormalTok"/>
+        </w:rPr>
+        <w:t xml:space="preserve"> </w:t>
+      </w:r>
+      <w:r>
+        <w:rPr>
+          <w:rStyle w:val="StringTok"/>
+        </w:rPr>
+        <w:t xml:space="preserve">"two.sided"</w:t>
+      </w:r>
+      <w:r>
+        <w:br/>
+      </w:r>
+      <w:r>
+        <w:rPr>
+          <w:rStyle w:val="NormalTok"/>
+        </w:rPr>
+        <w:t xml:space="preserve">    )[</w:t>
+      </w:r>
+      <w:r>
+        <w:rPr>
+          <w:rStyle w:val="FunctionTok"/>
+        </w:rPr>
+        <w:t xml:space="preserve">c</w:t>
+      </w:r>
+      <w:r>
+        <w:rPr>
+          <w:rStyle w:val="NormalTok"/>
+        </w:rPr>
+        <w:t xml:space="preserve">(</w:t>
+      </w:r>
+      <w:r>
+        <w:rPr>
+          <w:rStyle w:val="StringTok"/>
+        </w:rPr>
+        <w:t xml:space="preserve">"estimate"</w:t>
+      </w:r>
+      <w:r>
+        <w:rPr>
+          <w:rStyle w:val="NormalTok"/>
+        </w:rPr>
+        <w:t xml:space="preserve">, </w:t>
+      </w:r>
+      <w:r>
+        <w:rPr>
+          <w:rStyle w:val="StringTok"/>
+        </w:rPr>
+        <w:t xml:space="preserve">"p.value"</w:t>
+      </w:r>
+      <w:r>
+        <w:rPr>
+          <w:rStyle w:val="NormalTok"/>
+        </w:rPr>
+        <w:t xml:space="preserve">)]</w:t>
+      </w:r>
+      <w:r>
+        <w:br/>
+      </w:r>
+      <w:r>
+        <w:rPr>
+          <w:rStyle w:val="NormalTok"/>
+        </w:rPr>
+        <w:t xml:space="preserve">  })</w:t>
+      </w:r>
+      <w:r>
+        <w:br/>
+      </w:r>
+      <w:r>
+        <w:br/>
+      </w:r>
+      <w:r>
+        <w:rPr>
+          <w:rStyle w:val="NormalTok"/>
+        </w:rPr>
+        <w:t xml:space="preserve">neighbors </w:t>
+      </w:r>
+      <w:r>
+        <w:rPr>
+          <w:rStyle w:val="OtherTok"/>
+        </w:rPr>
+        <w:t xml:space="preserve">&lt;-</w:t>
+      </w:r>
+      <w:r>
+        <w:rPr>
+          <w:rStyle w:val="NormalTok"/>
+        </w:rPr>
+        <w:t xml:space="preserve"> list_w </w:t>
+      </w:r>
+      <w:r>
+        <w:rPr>
+          <w:rStyle w:val="SpecialCharTok"/>
+        </w:rPr>
+        <w:t xml:space="preserve">%&gt;%</w:t>
+      </w:r>
+      <w:r>
+        <w:br/>
+      </w:r>
+      <w:r>
+        <w:rPr>
+          <w:rStyle w:val="NormalTok"/>
+        </w:rPr>
+        <w:t xml:space="preserve">  </w:t>
+      </w:r>
+      <w:r>
+        <w:rPr>
+          <w:rStyle w:val="FunctionTok"/>
+        </w:rPr>
+        <w:t xml:space="preserve">map</w:t>
+      </w:r>
+      <w:r>
+        <w:rPr>
+          <w:rStyle w:val="NormalTok"/>
+        </w:rPr>
+        <w:t xml:space="preserve">(</w:t>
+      </w:r>
+      <w:r>
+        <w:rPr>
+          <w:rStyle w:val="ControlFlowTok"/>
+        </w:rPr>
+        <w:t xml:space="preserve">function</w:t>
+      </w:r>
+      <w:r>
+        <w:rPr>
+          <w:rStyle w:val="NormalTok"/>
+        </w:rPr>
+        <w:t xml:space="preserve">(w) {</w:t>
+      </w:r>
+      <w:r>
+        <w:br/>
+      </w:r>
+      <w:r>
+        <w:rPr>
+          <w:rStyle w:val="NormalTok"/>
+        </w:rPr>
+        <w:t xml:space="preserve">    w[[</w:t>
+      </w:r>
+      <w:r>
+        <w:rPr>
+          <w:rStyle w:val="StringTok"/>
+        </w:rPr>
+        <w:t xml:space="preserve">"neighbours"</w:t>
+      </w:r>
+      <w:r>
+        <w:rPr>
+          <w:rStyle w:val="NormalTok"/>
+        </w:rPr>
+        <w:t xml:space="preserve">]] </w:t>
+      </w:r>
+      <w:r>
+        <w:rPr>
+          <w:rStyle w:val="SpecialCharTok"/>
+        </w:rPr>
+        <w:t xml:space="preserve">%&gt;%</w:t>
+      </w:r>
+      <w:r>
+        <w:br/>
+      </w:r>
+      <w:r>
+        <w:rPr>
+          <w:rStyle w:val="NormalTok"/>
+        </w:rPr>
+        <w:t xml:space="preserve">      </w:t>
+      </w:r>
+      <w:r>
+        <w:rPr>
+          <w:rStyle w:val="FunctionTok"/>
+        </w:rPr>
+        <w:t xml:space="preserve">unclass</w:t>
+      </w:r>
+      <w:r>
+        <w:rPr>
+          <w:rStyle w:val="NormalTok"/>
+        </w:rPr>
+        <w:t xml:space="preserve">() </w:t>
+      </w:r>
+      <w:r>
+        <w:rPr>
+          <w:rStyle w:val="SpecialCharTok"/>
+        </w:rPr>
+        <w:t xml:space="preserve">%&gt;%</w:t>
+      </w:r>
+      <w:r>
+        <w:br/>
+      </w:r>
+      <w:r>
+        <w:rPr>
+          <w:rStyle w:val="NormalTok"/>
+        </w:rPr>
+        <w:t xml:space="preserve">      </w:t>
+      </w:r>
+      <w:r>
+        <w:rPr>
+          <w:rStyle w:val="FunctionTok"/>
+        </w:rPr>
+        <w:t xml:space="preserve">map</w:t>
+      </w:r>
+      <w:r>
+        <w:rPr>
+          <w:rStyle w:val="NormalTok"/>
+        </w:rPr>
+        <w:t xml:space="preserve">(length) </w:t>
+      </w:r>
+      <w:r>
+        <w:rPr>
+          <w:rStyle w:val="SpecialCharTok"/>
+        </w:rPr>
+        <w:t xml:space="preserve">%&gt;%</w:t>
+      </w:r>
+      <w:r>
+        <w:br/>
+      </w:r>
+      <w:r>
+        <w:rPr>
+          <w:rStyle w:val="NormalTok"/>
+        </w:rPr>
+        <w:t xml:space="preserve">      </w:t>
+      </w:r>
+      <w:r>
+        <w:rPr>
+          <w:rStyle w:val="FunctionTok"/>
+        </w:rPr>
+        <w:t xml:space="preserve">unlist</w:t>
+      </w:r>
+      <w:r>
+        <w:rPr>
+          <w:rStyle w:val="NormalTok"/>
+        </w:rPr>
+        <w:t xml:space="preserve">() </w:t>
+      </w:r>
+      <w:r>
+        <w:rPr>
+          <w:rStyle w:val="SpecialCharTok"/>
+        </w:rPr>
+        <w:t xml:space="preserve">%&gt;%</w:t>
+      </w:r>
+      <w:r>
+        <w:br/>
+      </w:r>
+      <w:r>
+        <w:rPr>
+          <w:rStyle w:val="NormalTok"/>
+        </w:rPr>
+        <w:t xml:space="preserve">      </w:t>
+      </w:r>
+      <w:r>
+        <w:rPr>
+          <w:rStyle w:val="FunctionTok"/>
+        </w:rPr>
+        <w:t xml:space="preserve">mean</w:t>
+      </w:r>
+      <w:r>
+        <w:rPr>
+          <w:rStyle w:val="NormalTok"/>
+        </w:rPr>
+        <w:t xml:space="preserve">()</w:t>
+      </w:r>
+      <w:r>
+        <w:br/>
+      </w:r>
+      <w:r>
+        <w:rPr>
+          <w:rStyle w:val="NormalTok"/>
+        </w:rPr>
+        <w:t xml:space="preserve">  }) </w:t>
+      </w:r>
+      <w:r>
+        <w:rPr>
+          <w:rStyle w:val="SpecialCharTok"/>
+        </w:rPr>
+        <w:t xml:space="preserve">%&gt;%</w:t>
+      </w:r>
+      <w:r>
+        <w:br/>
+      </w:r>
+      <w:r>
+        <w:rPr>
+          <w:rStyle w:val="NormalTok"/>
+        </w:rPr>
+        <w:t xml:space="preserve">  </w:t>
+      </w:r>
+      <w:r>
+        <w:rPr>
+          <w:rStyle w:val="FunctionTok"/>
+        </w:rPr>
+        <w:t xml:space="preserve">enframe</w:t>
+      </w:r>
+      <w:r>
+        <w:rPr>
+          <w:rStyle w:val="NormalTok"/>
+        </w:rPr>
+        <w:t xml:space="preserve">() </w:t>
+      </w:r>
+      <w:r>
+        <w:rPr>
+          <w:rStyle w:val="SpecialCharTok"/>
+        </w:rPr>
+        <w:t xml:space="preserve">%&gt;%</w:t>
+      </w:r>
+      <w:r>
+        <w:br/>
+      </w:r>
+      <w:r>
+        <w:rPr>
+          <w:rStyle w:val="NormalTok"/>
+        </w:rPr>
+        <w:t xml:space="preserve">  </w:t>
+      </w:r>
+      <w:r>
+        <w:rPr>
+          <w:rStyle w:val="FunctionTok"/>
+        </w:rPr>
+        <w:t xml:space="preserve">rename</w:t>
+      </w:r>
+      <w:r>
+        <w:rPr>
+          <w:rStyle w:val="NormalTok"/>
+        </w:rPr>
+        <w:t xml:space="preserve">(</w:t>
+      </w:r>
+      <w:r>
+        <w:rPr>
+          <w:rStyle w:val="AttributeTok"/>
+        </w:rPr>
+        <w:t xml:space="preserve">Links =</w:t>
+      </w:r>
+      <w:r>
+        <w:rPr>
+          <w:rStyle w:val="NormalTok"/>
+        </w:rPr>
+        <w:t xml:space="preserve"> value)</w:t>
+      </w:r>
+      <w:r>
+        <w:br/>
+      </w:r>
+      <w:r>
+        <w:br/>
+      </w:r>
+      <w:r>
+        <w:rPr>
+          <w:rStyle w:val="NormalTok"/>
+        </w:rPr>
+        <w:t xml:space="preserve">moran_table_w </w:t>
+      </w:r>
+      <w:r>
+        <w:rPr>
+          <w:rStyle w:val="OtherTok"/>
+        </w:rPr>
+        <w:t xml:space="preserve">&lt;-</w:t>
+      </w:r>
+      <w:r>
+        <w:rPr>
+          <w:rStyle w:val="NormalTok"/>
+        </w:rPr>
+        <w:t xml:space="preserve"> moran_w </w:t>
+      </w:r>
+      <w:r>
+        <w:rPr>
+          <w:rStyle w:val="SpecialCharTok"/>
+        </w:rPr>
+        <w:t xml:space="preserve">%&gt;%</w:t>
+      </w:r>
+      <w:r>
+        <w:br/>
+      </w:r>
+      <w:r>
+        <w:rPr>
+          <w:rStyle w:val="NormalTok"/>
+        </w:rPr>
+        <w:t xml:space="preserve">  </w:t>
+      </w:r>
+      <w:r>
+        <w:rPr>
+          <w:rStyle w:val="FunctionTok"/>
+        </w:rPr>
+        <w:t xml:space="preserve">transpose</w:t>
+      </w:r>
+      <w:r>
+        <w:rPr>
+          <w:rStyle w:val="NormalTok"/>
+        </w:rPr>
+        <w:t xml:space="preserve">() </w:t>
+      </w:r>
+      <w:r>
+        <w:rPr>
+          <w:rStyle w:val="SpecialCharTok"/>
+        </w:rPr>
+        <w:t xml:space="preserve">%&gt;%</w:t>
+      </w:r>
+      <w:r>
+        <w:br/>
+      </w:r>
+      <w:r>
+        <w:rPr>
+          <w:rStyle w:val="NormalTok"/>
+        </w:rPr>
+        <w:t xml:space="preserve">  </w:t>
+      </w:r>
+      <w:r>
+        <w:rPr>
+          <w:rStyle w:val="FunctionTok"/>
+        </w:rPr>
+        <w:t xml:space="preserve">as_tibble</w:t>
+      </w:r>
+      <w:r>
+        <w:rPr>
+          <w:rStyle w:val="NormalTok"/>
+        </w:rPr>
+        <w:t xml:space="preserve">() </w:t>
+      </w:r>
+      <w:r>
+        <w:rPr>
+          <w:rStyle w:val="SpecialCharTok"/>
+        </w:rPr>
+        <w:t xml:space="preserve">%&gt;%</w:t>
+      </w:r>
+      <w:r>
+        <w:br/>
+      </w:r>
+      <w:r>
+        <w:rPr>
+          <w:rStyle w:val="NormalTok"/>
+        </w:rPr>
+        <w:t xml:space="preserve">  </w:t>
+      </w:r>
+      <w:r>
+        <w:rPr>
+          <w:rStyle w:val="FunctionTok"/>
+        </w:rPr>
+        <w:t xml:space="preserve">unnest_wider</w:t>
+      </w:r>
+      <w:r>
+        <w:rPr>
+          <w:rStyle w:val="NormalTok"/>
+        </w:rPr>
+        <w:t xml:space="preserve">(estimate) </w:t>
+      </w:r>
+      <w:r>
+        <w:rPr>
+          <w:rStyle w:val="SpecialCharTok"/>
+        </w:rPr>
+        <w:t xml:space="preserve">%&gt;%</w:t>
+      </w:r>
+      <w:r>
+        <w:br/>
+      </w:r>
+      <w:r>
+        <w:rPr>
+          <w:rStyle w:val="NormalTok"/>
+        </w:rPr>
+        <w:t xml:space="preserve">  </w:t>
+      </w:r>
+      <w:r>
+        <w:rPr>
+          <w:rStyle w:val="FunctionTok"/>
+        </w:rPr>
+        <w:t xml:space="preserve">mutate</w:t>
+      </w:r>
+      <w:r>
+        <w:rPr>
+          <w:rStyle w:val="NormalTok"/>
+        </w:rPr>
+        <w:t xml:space="preserve">(</w:t>
+      </w:r>
+      <w:r>
+        <w:rPr>
+          <w:rStyle w:val="AttributeTok"/>
+        </w:rPr>
+        <w:t xml:space="preserve">Method =</w:t>
+      </w:r>
+      <w:r>
+        <w:rPr>
+          <w:rStyle w:val="NormalTok"/>
+        </w:rPr>
+        <w:t xml:space="preserve"> </w:t>
+      </w:r>
+      <w:r>
+        <w:rPr>
+          <w:rStyle w:val="FunctionTok"/>
+        </w:rPr>
+        <w:t xml:space="preserve">names</w:t>
+      </w:r>
+      <w:r>
+        <w:rPr>
+          <w:rStyle w:val="NormalTok"/>
+        </w:rPr>
+        <w:t xml:space="preserve">(list_w), </w:t>
+      </w:r>
+      <w:r>
+        <w:rPr>
+          <w:rStyle w:val="AttributeTok"/>
+        </w:rPr>
+        <w:t xml:space="preserve">.before =</w:t>
+      </w:r>
+      <w:r>
+        <w:rPr>
+          <w:rStyle w:val="NormalTok"/>
+        </w:rPr>
+        <w:t xml:space="preserve"> </w:t>
+      </w:r>
+      <w:r>
+        <w:rPr>
+          <w:rStyle w:val="StringTok"/>
+        </w:rPr>
+        <w:t xml:space="preserve">`</w:t>
+      </w:r>
+      <w:r>
+        <w:rPr>
+          <w:rStyle w:val="AttributeTok"/>
+        </w:rPr>
+        <w:t xml:space="preserve">Moran I statistic</w:t>
+      </w:r>
+      <w:r>
+        <w:rPr>
+          <w:rStyle w:val="StringTok"/>
+        </w:rPr>
+        <w:t xml:space="preserve">`</w:t>
+      </w:r>
+      <w:r>
+        <w:rPr>
+          <w:rStyle w:val="NormalTok"/>
+        </w:rPr>
+        <w:t xml:space="preserve">) </w:t>
+      </w:r>
+      <w:r>
+        <w:rPr>
+          <w:rStyle w:val="SpecialCharTok"/>
+        </w:rPr>
+        <w:t xml:space="preserve">%&gt;%</w:t>
+      </w:r>
+      <w:r>
+        <w:br/>
+      </w:r>
+      <w:r>
+        <w:rPr>
+          <w:rStyle w:val="NormalTok"/>
+        </w:rPr>
+        <w:t xml:space="preserve">  </w:t>
+      </w:r>
+      <w:r>
+        <w:rPr>
+          <w:rStyle w:val="FunctionTok"/>
+        </w:rPr>
+        <w:t xml:space="preserve">bind_cols</w:t>
+      </w:r>
+      <w:r>
+        <w:rPr>
+          <w:rStyle w:val="NormalTok"/>
+        </w:rPr>
+        <w:t xml:space="preserve">(neighbors[</w:t>
+      </w:r>
+      <w:r>
+        <w:rPr>
+          <w:rStyle w:val="StringTok"/>
+        </w:rPr>
+        <w:t xml:space="preserve">"Links"</w:t>
+      </w:r>
+      <w:r>
+        <w:rPr>
+          <w:rStyle w:val="NormalTok"/>
+        </w:rPr>
+        <w:t xml:space="preserve">])</w:t>
+      </w:r>
+      <w:r>
+        <w:br/>
+      </w:r>
+      <w:r>
+        <w:br/>
+      </w:r>
+      <w:r>
+        <w:rPr>
+          <w:rStyle w:val="NormalTok"/>
+        </w:rPr>
+        <w:t xml:space="preserve">knitr</w:t>
+      </w:r>
+      <w:r>
+        <w:rPr>
+          <w:rStyle w:val="SpecialCharTok"/>
+        </w:rPr>
+        <w:t xml:space="preserve">::</w:t>
+      </w:r>
+      <w:r>
+        <w:rPr>
+          <w:rStyle w:val="FunctionTok"/>
+        </w:rPr>
+        <w:t xml:space="preserve">kable</w:t>
+      </w:r>
+      <w:r>
+        <w:rPr>
+          <w:rStyle w:val="NormalTok"/>
+        </w:rPr>
+        <w:t xml:space="preserve">(moran_table_w)</w:t>
+      </w:r>
+    </w:p>
+    <w:tbl>
+      <w:tblPr>
+        <w:tblStyle w:val="Table"/>
+        <w:tblW w:type="pct" w:w="5000"/>
+        <w:tblLook w:firstRow="1" w:lastRow="0" w:firstColumn="0" w:lastColumn="0" w:noHBand="0" w:noVBand="0" w:val="0020"/>
+      </w:tblPr>
+      <w:tblGrid>
+        <w:gridCol w:w="1430"/>
+        <w:gridCol w:w="1980"/>
+        <w:gridCol w:w="1320"/>
+        <w:gridCol w:w="1100"/>
+        <w:gridCol w:w="1430"/>
+        <w:gridCol w:w="660"/>
+      </w:tblGrid>
+      <w:tr>
+        <w:trPr>
+          <w:tblHeader w:val="true"/>
+        </w:trPr>
+        <w:tc>
+          <w:tcPr/>
+          <w:p>
+            <w:pPr>
+              <w:pStyle w:val="Compact"/>
+              <w:jc w:val="left"/>
+            </w:pPr>
+            <w:r>
+              <w:t xml:space="preserve">Method</w:t>
+            </w:r>
+          </w:p>
+        </w:tc>
+        <w:tc>
+          <w:tcPr/>
+          <w:p>
+            <w:pPr>
+              <w:pStyle w:val="Compact"/>
+              <w:jc w:val="right"/>
+            </w:pPr>
+            <w:r>
+              <w:t xml:space="preserve">Moran I statistic</w:t>
+            </w:r>
+          </w:p>
+        </w:tc>
+        <w:tc>
+          <w:tcPr/>
+          <w:p>
+            <w:pPr>
+              <w:pStyle w:val="Compact"/>
+              <w:jc w:val="right"/>
+            </w:pPr>
+            <w:r>
+              <w:t xml:space="preserve">Expectation</w:t>
+            </w:r>
+          </w:p>
+        </w:tc>
+        <w:tc>
+          <w:tcPr/>
+          <w:p>
+            <w:pPr>
+              <w:pStyle w:val="Compact"/>
+              <w:jc w:val="right"/>
+            </w:pPr>
+            <w:r>
+              <w:t xml:space="preserve">Variance</w:t>
+            </w:r>
+          </w:p>
+        </w:tc>
+        <w:tc>
+          <w:tcPr/>
+          <w:p>
+            <w:pPr>
+              <w:pStyle w:val="Compact"/>
+              <w:jc w:val="left"/>
+            </w:pPr>
+            <w:r>
+              <w:t xml:space="preserve">p.value</w:t>
+            </w:r>
+          </w:p>
+        </w:tc>
+        <w:tc>
+          <w:tcPr/>
+          <w:p>
+            <w:pPr>
+              <w:pStyle w:val="Compact"/>
+              <w:jc w:val="left"/>
+            </w:pPr>
+            <w:r>
+              <w:t xml:space="preserve">Links</w:t>
+            </w:r>
+          </w:p>
+        </w:tc>
+      </w:tr>
+      <w:tr>
+        <w:tc>
+          <w:tcPr/>
+          <w:p>
+            <w:pPr>
+              <w:pStyle w:val="Compact"/>
+              <w:jc w:val="left"/>
+            </w:pPr>
+            <w:r>
+              <w:t xml:space="preserve">Queen’s Case</w:t>
+            </w:r>
+          </w:p>
+        </w:tc>
+        <w:tc>
+          <w:tcPr/>
+          <w:p>
+            <w:pPr>
+              <w:pStyle w:val="Compact"/>
+              <w:jc w:val="right"/>
+            </w:pPr>
+            <w:r>
+              <w:t xml:space="preserve">0.3884704</w:t>
+            </w:r>
+          </w:p>
+        </w:tc>
+        <w:tc>
+          <w:tcPr/>
+          <w:p>
+            <w:pPr>
+              <w:pStyle w:val="Compact"/>
+              <w:jc w:val="right"/>
+            </w:pPr>
+            <w:r>
+              <w:t xml:space="preserve">-0.010101</w:t>
+            </w:r>
+          </w:p>
+        </w:tc>
+        <w:tc>
+          <w:tcPr/>
+          <w:p>
+            <w:pPr>
+              <w:pStyle w:val="Compact"/>
+              <w:jc w:val="right"/>
+            </w:pPr>
+            <w:r>
+              <w:t xml:space="preserve">0.0040192</w:t>
+            </w:r>
+          </w:p>
+        </w:tc>
+        <w:tc>
+          <w:tcPr/>
+          <w:p>
+            <w:pPr>
+              <w:pStyle w:val="Compact"/>
+              <w:jc w:val="left"/>
+            </w:pPr>
+            <w:r>
+              <w:t xml:space="preserve">3.238771e-10</w:t>
+            </w:r>
+          </w:p>
+        </w:tc>
+        <w:tc>
+          <w:tcPr/>
+          <w:p>
+            <w:pPr>
+              <w:pStyle w:val="Compact"/>
+              <w:jc w:val="left"/>
+            </w:pPr>
+            <w:r>
+              <w:t xml:space="preserve">4.9</w:t>
+            </w:r>
+          </w:p>
+        </w:tc>
+      </w:tr>
+      <w:tr>
+        <w:tc>
+          <w:tcPr/>
+          <w:p>
+            <w:pPr>
+              <w:pStyle w:val="Compact"/>
+              <w:jc w:val="left"/>
+            </w:pPr>
+            <w:r>
+              <w:t xml:space="preserve">Rook’s Case</w:t>
+            </w:r>
+          </w:p>
+        </w:tc>
+        <w:tc>
+          <w:tcPr/>
+          <w:p>
+            <w:pPr>
+              <w:pStyle w:val="Compact"/>
+              <w:jc w:val="right"/>
+            </w:pPr>
+            <w:r>
+              <w:t xml:space="preserve">0.4044841</w:t>
+            </w:r>
+          </w:p>
+        </w:tc>
+        <w:tc>
+          <w:tcPr/>
+          <w:p>
+            <w:pPr>
+              <w:pStyle w:val="Compact"/>
+              <w:jc w:val="right"/>
+            </w:pPr>
+            <w:r>
+              <w:t xml:space="preserve">-0.010101</w:t>
+            </w:r>
+          </w:p>
+        </w:tc>
+        <w:tc>
+          <w:tcPr/>
+          <w:p>
+            <w:pPr>
+              <w:pStyle w:val="Compact"/>
+              <w:jc w:val="right"/>
+            </w:pPr>
+            <w:r>
+              <w:t xml:space="preserve">0.0042276</w:t>
+            </w:r>
+          </w:p>
+        </w:tc>
+        <w:tc>
+          <w:tcPr/>
+          <w:p>
+            <w:pPr>
+              <w:pStyle w:val="Compact"/>
+              <w:jc w:val="left"/>
+            </w:pPr>
+            <w:r>
+              <w:t xml:space="preserve">1.814863e-10</w:t>
+            </w:r>
+          </w:p>
+        </w:tc>
+        <w:tc>
+          <w:tcPr/>
+          <w:p>
+            <w:pPr>
+              <w:pStyle w:val="Compact"/>
+              <w:jc w:val="left"/>
+            </w:pPr>
+            <w:r>
+              <w:t xml:space="preserve">4.62</w:t>
+            </w:r>
+          </w:p>
+        </w:tc>
+      </w:tr>
+      <w:tr>
+        <w:tc>
+          <w:tcPr/>
+          <w:p>
+            <w:pPr>
+              <w:pStyle w:val="Compact"/>
+              <w:jc w:val="left"/>
+            </w:pPr>
+            <w:r>
+              <w:t xml:space="preserve">k = 4</w:t>
+            </w:r>
+          </w:p>
+        </w:tc>
+        <w:tc>
+          <w:tcPr/>
+          <w:p>
+            <w:pPr>
+              <w:pStyle w:val="Compact"/>
+              <w:jc w:val="right"/>
+            </w:pPr>
+            <w:r>
+              <w:t xml:space="preserve">0.4024844</w:t>
+            </w:r>
+          </w:p>
+        </w:tc>
+        <w:tc>
+          <w:tcPr/>
+          <w:p>
+            <w:pPr>
+              <w:pStyle w:val="Compact"/>
+              <w:jc w:val="right"/>
+            </w:pPr>
+            <w:r>
+              <w:t xml:space="preserve">-0.010101</w:t>
+            </w:r>
+          </w:p>
+        </w:tc>
+        <w:tc>
+          <w:tcPr/>
+          <w:p>
+            <w:pPr>
+              <w:pStyle w:val="Compact"/>
+              <w:jc w:val="right"/>
+            </w:pPr>
+            <w:r>
+              <w:t xml:space="preserve">0.0041371</w:t>
+            </w:r>
+          </w:p>
+        </w:tc>
+        <w:tc>
+          <w:tcPr/>
+          <w:p>
+            <w:pPr>
+              <w:pStyle w:val="Compact"/>
+              <w:jc w:val="left"/>
+            </w:pPr>
+            <w:r>
+              <w:t xml:space="preserve">1.412727e-10</w:t>
+            </w:r>
+          </w:p>
+        </w:tc>
+        <w:tc>
+          <w:tcPr/>
+          <w:p>
+            <w:pPr>
+              <w:pStyle w:val="Compact"/>
+              <w:jc w:val="left"/>
+            </w:pPr>
+            <w:r>
+              <w:t xml:space="preserve">4</w:t>
+            </w:r>
+          </w:p>
+        </w:tc>
+      </w:tr>
+      <w:tr>
+        <w:tc>
+          <w:tcPr/>
+          <w:p>
+            <w:pPr>
+              <w:pStyle w:val="Compact"/>
+              <w:jc w:val="left"/>
+            </w:pPr>
+            <w:r>
+              <w:t xml:space="preserve">Max Distance</w:t>
+            </w:r>
+          </w:p>
+        </w:tc>
+        <w:tc>
+          <w:tcPr/>
+          <w:p>
+            <w:pPr>
+              <w:pStyle w:val="Compact"/>
+              <w:jc w:val="right"/>
+            </w:pPr>
+            <w:r>
+              <w:t xml:space="preserve">0.4536758</w:t>
+            </w:r>
+          </w:p>
+        </w:tc>
+        <w:tc>
+          <w:tcPr/>
+          <w:p>
+            <w:pPr>
+              <w:pStyle w:val="Compact"/>
+              <w:jc w:val="right"/>
+            </w:pPr>
+            <w:r>
+              <w:t xml:space="preserve">-0.010101</w:t>
+            </w:r>
+          </w:p>
+        </w:tc>
+        <w:tc>
+          <w:tcPr/>
+          <w:p>
+            <w:pPr>
+              <w:pStyle w:val="Compact"/>
+              <w:jc w:val="right"/>
+            </w:pPr>
+            <w:r>
+              <w:t xml:space="preserve">0.0074840</w:t>
+            </w:r>
+          </w:p>
+        </w:tc>
+        <w:tc>
+          <w:tcPr/>
+          <w:p>
+            <w:pPr>
+              <w:pStyle w:val="Compact"/>
+              <w:jc w:val="left"/>
+            </w:pPr>
+            <w:r>
+              <w:t xml:space="preserve">8.278861e-08</w:t>
+            </w:r>
+          </w:p>
+        </w:tc>
+        <w:tc>
+          <w:tcPr/>
+          <w:p>
+            <w:pPr>
+              <w:pStyle w:val="Compact"/>
+              <w:jc w:val="left"/>
+            </w:pPr>
+            <w:r>
+              <w:t xml:space="preserve">2.8</w:t>
+            </w:r>
+          </w:p>
+        </w:tc>
+      </w:tr>
+    </w:tbl>
+    <w:bookmarkEnd w:id="20"/>
     <w:sectPr/>
   </w:body>
 </w:document>
@@ -108,8 +4288,90 @@
       </w:pPr>
     </w:lvl>
   </w:abstractNum>
+  <w:abstractNum w:abstractNumId="991">
+    <w:nsid w:val="A991"/>
+    <w:multiLevelType w:val="multilevel"/>
+    <w:lvl w:ilvl="0">
+      <w:numFmt w:val="bullet"/>
+      <w:lvlText w:val="•"/>
+      <w:lvlJc w:val="left"/>
+      <w:pPr>
+        <w:ind w:left="720" w:hanging="480"/>
+      </w:pPr>
+    </w:lvl>
+    <w:lvl w:ilvl="1">
+      <w:numFmt w:val="bullet"/>
+      <w:lvlText w:val="–"/>
+      <w:lvlJc w:val="left"/>
+      <w:pPr>
+        <w:ind w:left="1440" w:hanging="480"/>
+      </w:pPr>
+    </w:lvl>
+    <w:lvl w:ilvl="2">
+      <w:numFmt w:val="bullet"/>
+      <w:lvlText w:val="•"/>
+      <w:lvlJc w:val="left"/>
+      <w:pPr>
+        <w:ind w:left="2160" w:hanging="480"/>
+      </w:pPr>
+    </w:lvl>
+    <w:lvl w:ilvl="3">
+      <w:numFmt w:val="bullet"/>
+      <w:lvlText w:val="–"/>
+      <w:lvlJc w:val="left"/>
+      <w:pPr>
+        <w:ind w:left="2880" w:hanging="480"/>
+      </w:pPr>
+    </w:lvl>
+    <w:lvl w:ilvl="4">
+      <w:numFmt w:val="bullet"/>
+      <w:lvlText w:val="•"/>
+      <w:lvlJc w:val="left"/>
+      <w:pPr>
+        <w:ind w:left="3600" w:hanging="480"/>
+      </w:pPr>
+    </w:lvl>
+    <w:lvl w:ilvl="5">
+      <w:numFmt w:val="bullet"/>
+      <w:lvlText w:val="–"/>
+      <w:lvlJc w:val="left"/>
+      <w:pPr>
+        <w:ind w:left="4320" w:hanging="480"/>
+      </w:pPr>
+    </w:lvl>
+    <w:lvl w:ilvl="6">
+      <w:numFmt w:val="bullet"/>
+      <w:lvlText w:val="•"/>
+      <w:lvlJc w:val="left"/>
+      <w:pPr>
+        <w:ind w:left="5040" w:hanging="480"/>
+      </w:pPr>
+    </w:lvl>
+    <w:lvl w:ilvl="7">
+      <w:numFmt w:val="bullet"/>
+      <w:lvlText w:val="–"/>
+      <w:lvlJc w:val="left"/>
+      <w:pPr>
+        <w:ind w:left="5760" w:hanging="480"/>
+      </w:pPr>
+    </w:lvl>
+    <w:lvl w:ilvl="8">
+      <w:numFmt w:val="bullet"/>
+      <w:lvlText w:val="•"/>
+      <w:lvlJc w:val="left"/>
+      <w:pPr>
+        <w:ind w:left="6480" w:hanging="480"/>
+      </w:pPr>
+    </w:lvl>
+  </w:abstractNum>
   <w:num w:numId="1000">
     <w:abstractNumId w:val="990"/>
+  </w:num>
+  <w:num w:numId="1001">
+    <w:abstractNumId w:val="991"/>
+  </w:num>
+  <w:num w:numId="1002">
+    <w:abstractNumId w:val="991"/>
   </w:num>
 </w:numbering>
 </file>

</xml_diff>